<commit_message>
adicionado manual de instruções
</commit_message>
<xml_diff>
--- a/documentos/Backup/IoTDoc.docx
+++ b/documentos/Backup/IoTDoc.docx
@@ -100,12 +100,12 @@
                 <wp:extent cx="174016" cy="180231"/>
                 <wp:effectExtent b="0" l="0" r="0" t="0"/>
                 <wp:wrapNone/>
-                <wp:docPr id="1" name="image17.png"/>
+                <wp:docPr id="1" name="image3.png"/>
                 <a:graphic>
                   <a:graphicData uri="http://schemas.openxmlformats.org/drawingml/2006/picture">
                     <pic:pic>
                       <pic:nvPicPr>
-                        <pic:cNvPr id="0" name="image17.png"/>
+                        <pic:cNvPr id="0" name="image3.png"/>
                         <pic:cNvPicPr preferRelativeResize="0"/>
                       </pic:nvPicPr>
                       <pic:blipFill>
@@ -150,12 +150,12 @@
             <wp:extent cx="8567336" cy="13559193"/>
             <wp:effectExtent b="0" l="0" r="0" t="0"/>
             <wp:wrapSquare wrapText="bothSides" distB="152400" distT="152400" distL="152400" distR="152400"/>
-            <wp:docPr id="16" name="image12.png"/>
+            <wp:docPr id="17" name="image2.png"/>
             <a:graphic>
               <a:graphicData uri="http://schemas.openxmlformats.org/drawingml/2006/picture">
                 <pic:pic>
                   <pic:nvPicPr>
-                    <pic:cNvPr id="0" name="image12.png"/>
+                    <pic:cNvPr id="0" name="image2.png"/>
                     <pic:cNvPicPr preferRelativeResize="0"/>
                   </pic:nvPicPr>
                   <pic:blipFill>
@@ -198,12 +198,12 @@
             <wp:extent cx="2804546" cy="1204657"/>
             <wp:effectExtent b="0" l="0" r="0" t="0"/>
             <wp:wrapSquare wrapText="bothSides" distB="152400" distT="152400" distL="152400" distR="152400"/>
-            <wp:docPr id="4" name="image2.png"/>
+            <wp:docPr id="5" name="image6.png"/>
             <a:graphic>
               <a:graphicData uri="http://schemas.openxmlformats.org/drawingml/2006/picture">
                 <pic:pic>
                   <pic:nvPicPr>
-                    <pic:cNvPr id="0" name="image2.png"/>
+                    <pic:cNvPr id="0" name="image6.png"/>
                     <pic:cNvPicPr preferRelativeResize="0"/>
                   </pic:nvPicPr>
                   <pic:blipFill>
@@ -367,12 +367,12 @@
                 <wp:extent cx="3912878" cy="1651044"/>
                 <wp:effectExtent b="0" l="0" r="0" t="0"/>
                 <wp:wrapTopAndBottom distB="152400" distT="152400"/>
-                <wp:docPr id="2" name="image18.png"/>
+                <wp:docPr id="2" name="image4.png"/>
                 <a:graphic>
                   <a:graphicData uri="http://schemas.openxmlformats.org/drawingml/2006/picture">
                     <pic:pic>
                       <pic:nvPicPr>
-                        <pic:cNvPr id="0" name="image18.png"/>
+                        <pic:cNvPr id="0" name="image4.png"/>
                         <pic:cNvPicPr preferRelativeResize="0"/>
                       </pic:nvPicPr>
                       <pic:blipFill>
@@ -417,12 +417,12 @@
             <wp:extent cx="865287" cy="472641"/>
             <wp:effectExtent b="0" l="0" r="0" t="0"/>
             <wp:wrapSquare wrapText="bothSides" distB="152400" distT="152400" distL="152400" distR="152400"/>
-            <wp:docPr id="20" name="image6.png"/>
+            <wp:docPr id="21" name="image1.png"/>
             <a:graphic>
               <a:graphicData uri="http://schemas.openxmlformats.org/drawingml/2006/picture">
                 <pic:pic>
                   <pic:nvPicPr>
-                    <pic:cNvPr id="0" name="image6.png"/>
+                    <pic:cNvPr id="0" name="image1.png"/>
                     <pic:cNvPicPr preferRelativeResize="0"/>
                   </pic:nvPicPr>
                   <pic:blipFill>
@@ -465,12 +465,12 @@
             <wp:extent cx="1867967" cy="1320786"/>
             <wp:effectExtent b="0" l="0" r="0" t="0"/>
             <wp:wrapSquare wrapText="bothSides" distB="152400" distT="152400" distL="152400" distR="152400"/>
-            <wp:docPr id="9" name="image10.png"/>
+            <wp:docPr id="10" name="image5.png"/>
             <a:graphic>
               <a:graphicData uri="http://schemas.openxmlformats.org/drawingml/2006/picture">
                 <pic:pic>
                   <pic:nvPicPr>
-                    <pic:cNvPr id="0" name="image10.png"/>
+                    <pic:cNvPr id="0" name="image5.png"/>
                     <pic:cNvPicPr preferRelativeResize="0"/>
                   </pic:nvPicPr>
                   <pic:blipFill>
@@ -1973,6 +1973,537 @@
                 <w:rtl w:val="0"/>
               </w:rPr>
               <w:t xml:space="preserve">Atualização da seção 1.4</w:t>
+            </w:r>
+          </w:p>
+        </w:tc>
+      </w:tr>
+      <w:tr>
+        <w:trPr>
+          <w:cantSplit w:val="0"/>
+          <w:tblHeader w:val="0"/>
+        </w:trPr>
+        <w:tc>
+          <w:tcPr>
+            <w:shd w:fill="auto" w:val="clear"/>
+            <w:tcMar>
+              <w:top w:w="100.0" w:type="dxa"/>
+              <w:left w:w="100.0" w:type="dxa"/>
+              <w:bottom w:w="100.0" w:type="dxa"/>
+              <w:right w:w="100.0" w:type="dxa"/>
+            </w:tcMar>
+            <w:vAlign w:val="top"/>
+          </w:tcPr>
+          <w:p>
+            <w:pPr>
+              <w:keepNext w:val="0"/>
+              <w:keepLines w:val="0"/>
+              <w:pageBreakBefore w:val="0"/>
+              <w:widowControl w:val="0"/>
+              <w:pBdr>
+                <w:top w:space="0" w:sz="0" w:val="nil"/>
+                <w:left w:space="0" w:sz="0" w:val="nil"/>
+                <w:bottom w:space="0" w:sz="0" w:val="nil"/>
+                <w:right w:space="0" w:sz="0" w:val="nil"/>
+                <w:between w:space="0" w:sz="0" w:val="nil"/>
+              </w:pBdr>
+              <w:shd w:fill="auto" w:val="clear"/>
+              <w:spacing w:after="0" w:before="0" w:line="240" w:lineRule="auto"/>
+              <w:ind w:left="0" w:right="0" w:firstLine="0"/>
+              <w:jc w:val="left"/>
+              <w:rPr>
+                <w:sz w:val="20"/>
+                <w:szCs w:val="20"/>
+              </w:rPr>
+            </w:pPr>
+            <w:r>
+              <w:rPr>
+                <w:sz w:val="20"/>
+                <w:szCs w:val="20"/>
+                <w:rtl w:val="0"/>
+              </w:rPr>
+              <w:t xml:space="preserve">18/11/2022</w:t>
+            </w:r>
+          </w:p>
+        </w:tc>
+        <w:tc>
+          <w:tcPr>
+            <w:shd w:fill="auto" w:val="clear"/>
+            <w:tcMar>
+              <w:top w:w="100.0" w:type="dxa"/>
+              <w:left w:w="100.0" w:type="dxa"/>
+              <w:bottom w:w="100.0" w:type="dxa"/>
+              <w:right w:w="100.0" w:type="dxa"/>
+            </w:tcMar>
+            <w:vAlign w:val="top"/>
+          </w:tcPr>
+          <w:p>
+            <w:pPr>
+              <w:keepNext w:val="0"/>
+              <w:keepLines w:val="0"/>
+              <w:pageBreakBefore w:val="0"/>
+              <w:widowControl w:val="0"/>
+              <w:pBdr>
+                <w:top w:space="0" w:sz="0" w:val="nil"/>
+                <w:left w:space="0" w:sz="0" w:val="nil"/>
+                <w:bottom w:space="0" w:sz="0" w:val="nil"/>
+                <w:right w:space="0" w:sz="0" w:val="nil"/>
+                <w:between w:space="0" w:sz="0" w:val="nil"/>
+              </w:pBdr>
+              <w:shd w:fill="auto" w:val="clear"/>
+              <w:spacing w:after="0" w:before="0" w:line="240" w:lineRule="auto"/>
+              <w:ind w:left="0" w:right="0" w:firstLine="0"/>
+              <w:jc w:val="left"/>
+              <w:rPr>
+                <w:sz w:val="20"/>
+                <w:szCs w:val="20"/>
+              </w:rPr>
+            </w:pPr>
+            <w:r>
+              <w:rPr>
+                <w:sz w:val="20"/>
+                <w:szCs w:val="20"/>
+                <w:rtl w:val="0"/>
+              </w:rPr>
+              <w:t xml:space="preserve">Kathlyn Diwan</w:t>
+            </w:r>
+          </w:p>
+        </w:tc>
+        <w:tc>
+          <w:tcPr>
+            <w:shd w:fill="auto" w:val="clear"/>
+            <w:tcMar>
+              <w:top w:w="100.0" w:type="dxa"/>
+              <w:left w:w="100.0" w:type="dxa"/>
+              <w:bottom w:w="100.0" w:type="dxa"/>
+              <w:right w:w="100.0" w:type="dxa"/>
+            </w:tcMar>
+            <w:vAlign w:val="top"/>
+          </w:tcPr>
+          <w:p>
+            <w:pPr>
+              <w:keepNext w:val="0"/>
+              <w:keepLines w:val="0"/>
+              <w:pageBreakBefore w:val="0"/>
+              <w:widowControl w:val="0"/>
+              <w:pBdr>
+                <w:top w:space="0" w:sz="0" w:val="nil"/>
+                <w:left w:space="0" w:sz="0" w:val="nil"/>
+                <w:bottom w:space="0" w:sz="0" w:val="nil"/>
+                <w:right w:space="0" w:sz="0" w:val="nil"/>
+                <w:between w:space="0" w:sz="0" w:val="nil"/>
+              </w:pBdr>
+              <w:shd w:fill="auto" w:val="clear"/>
+              <w:spacing w:after="0" w:before="0" w:line="240" w:lineRule="auto"/>
+              <w:ind w:left="0" w:right="0" w:firstLine="0"/>
+              <w:jc w:val="left"/>
+              <w:rPr>
+                <w:sz w:val="20"/>
+                <w:szCs w:val="20"/>
+              </w:rPr>
+            </w:pPr>
+            <w:r>
+              <w:rPr>
+                <w:sz w:val="20"/>
+                <w:szCs w:val="20"/>
+                <w:rtl w:val="0"/>
+              </w:rPr>
+              <w:t xml:space="preserve">3.1</w:t>
+            </w:r>
+          </w:p>
+        </w:tc>
+        <w:tc>
+          <w:tcPr>
+            <w:shd w:fill="auto" w:val="clear"/>
+            <w:tcMar>
+              <w:top w:w="100.0" w:type="dxa"/>
+              <w:left w:w="100.0" w:type="dxa"/>
+              <w:bottom w:w="100.0" w:type="dxa"/>
+              <w:right w:w="100.0" w:type="dxa"/>
+            </w:tcMar>
+            <w:vAlign w:val="top"/>
+          </w:tcPr>
+          <w:p>
+            <w:pPr>
+              <w:keepNext w:val="0"/>
+              <w:keepLines w:val="0"/>
+              <w:pageBreakBefore w:val="0"/>
+              <w:widowControl w:val="0"/>
+              <w:pBdr>
+                <w:top w:space="0" w:sz="0" w:val="nil"/>
+                <w:left w:space="0" w:sz="0" w:val="nil"/>
+                <w:bottom w:space="0" w:sz="0" w:val="nil"/>
+                <w:right w:space="0" w:sz="0" w:val="nil"/>
+                <w:between w:space="0" w:sz="0" w:val="nil"/>
+              </w:pBdr>
+              <w:shd w:fill="auto" w:val="clear"/>
+              <w:spacing w:after="0" w:before="0" w:line="240" w:lineRule="auto"/>
+              <w:ind w:left="0" w:right="0" w:firstLine="0"/>
+              <w:jc w:val="left"/>
+              <w:rPr>
+                <w:sz w:val="20"/>
+                <w:szCs w:val="20"/>
+              </w:rPr>
+            </w:pPr>
+            <w:r>
+              <w:rPr>
+                <w:rtl w:val="0"/>
+              </w:rPr>
+            </w:r>
+          </w:p>
+        </w:tc>
+      </w:tr>
+      <w:tr>
+        <w:trPr>
+          <w:cantSplit w:val="0"/>
+          <w:tblHeader w:val="0"/>
+        </w:trPr>
+        <w:tc>
+          <w:tcPr>
+            <w:shd w:fill="auto" w:val="clear"/>
+            <w:tcMar>
+              <w:top w:w="100.0" w:type="dxa"/>
+              <w:left w:w="100.0" w:type="dxa"/>
+              <w:bottom w:w="100.0" w:type="dxa"/>
+              <w:right w:w="100.0" w:type="dxa"/>
+            </w:tcMar>
+            <w:vAlign w:val="top"/>
+          </w:tcPr>
+          <w:p>
+            <w:pPr>
+              <w:keepNext w:val="0"/>
+              <w:keepLines w:val="0"/>
+              <w:pageBreakBefore w:val="0"/>
+              <w:widowControl w:val="0"/>
+              <w:pBdr>
+                <w:top w:space="0" w:sz="0" w:val="nil"/>
+                <w:left w:space="0" w:sz="0" w:val="nil"/>
+                <w:bottom w:space="0" w:sz="0" w:val="nil"/>
+                <w:right w:space="0" w:sz="0" w:val="nil"/>
+                <w:between w:space="0" w:sz="0" w:val="nil"/>
+              </w:pBdr>
+              <w:shd w:fill="auto" w:val="clear"/>
+              <w:spacing w:after="0" w:before="0" w:line="240" w:lineRule="auto"/>
+              <w:ind w:left="0" w:right="0" w:firstLine="0"/>
+              <w:jc w:val="left"/>
+              <w:rPr>
+                <w:sz w:val="20"/>
+                <w:szCs w:val="20"/>
+              </w:rPr>
+            </w:pPr>
+            <w:r>
+              <w:rPr>
+                <w:sz w:val="20"/>
+                <w:szCs w:val="20"/>
+                <w:rtl w:val="0"/>
+              </w:rPr>
+              <w:t xml:space="preserve">19/11/2022</w:t>
+            </w:r>
+          </w:p>
+        </w:tc>
+        <w:tc>
+          <w:tcPr>
+            <w:shd w:fill="auto" w:val="clear"/>
+            <w:tcMar>
+              <w:top w:w="100.0" w:type="dxa"/>
+              <w:left w:w="100.0" w:type="dxa"/>
+              <w:bottom w:w="100.0" w:type="dxa"/>
+              <w:right w:w="100.0" w:type="dxa"/>
+            </w:tcMar>
+            <w:vAlign w:val="top"/>
+          </w:tcPr>
+          <w:p>
+            <w:pPr>
+              <w:keepNext w:val="0"/>
+              <w:keepLines w:val="0"/>
+              <w:pageBreakBefore w:val="0"/>
+              <w:widowControl w:val="0"/>
+              <w:pBdr>
+                <w:top w:space="0" w:sz="0" w:val="nil"/>
+                <w:left w:space="0" w:sz="0" w:val="nil"/>
+                <w:bottom w:space="0" w:sz="0" w:val="nil"/>
+                <w:right w:space="0" w:sz="0" w:val="nil"/>
+                <w:between w:space="0" w:sz="0" w:val="nil"/>
+              </w:pBdr>
+              <w:shd w:fill="auto" w:val="clear"/>
+              <w:spacing w:after="0" w:before="0" w:line="240" w:lineRule="auto"/>
+              <w:ind w:left="0" w:right="0" w:firstLine="0"/>
+              <w:jc w:val="left"/>
+              <w:rPr>
+                <w:sz w:val="20"/>
+                <w:szCs w:val="20"/>
+              </w:rPr>
+            </w:pPr>
+            <w:r>
+              <w:rPr>
+                <w:sz w:val="20"/>
+                <w:szCs w:val="20"/>
+                <w:rtl w:val="0"/>
+              </w:rPr>
+              <w:t xml:space="preserve">Giovana Thomé</w:t>
+            </w:r>
+          </w:p>
+        </w:tc>
+        <w:tc>
+          <w:tcPr>
+            <w:shd w:fill="auto" w:val="clear"/>
+            <w:tcMar>
+              <w:top w:w="100.0" w:type="dxa"/>
+              <w:left w:w="100.0" w:type="dxa"/>
+              <w:bottom w:w="100.0" w:type="dxa"/>
+              <w:right w:w="100.0" w:type="dxa"/>
+            </w:tcMar>
+            <w:vAlign w:val="top"/>
+          </w:tcPr>
+          <w:p>
+            <w:pPr>
+              <w:keepNext w:val="0"/>
+              <w:keepLines w:val="0"/>
+              <w:pageBreakBefore w:val="0"/>
+              <w:widowControl w:val="0"/>
+              <w:pBdr>
+                <w:top w:space="0" w:sz="0" w:val="nil"/>
+                <w:left w:space="0" w:sz="0" w:val="nil"/>
+                <w:bottom w:space="0" w:sz="0" w:val="nil"/>
+                <w:right w:space="0" w:sz="0" w:val="nil"/>
+                <w:between w:space="0" w:sz="0" w:val="nil"/>
+              </w:pBdr>
+              <w:shd w:fill="auto" w:val="clear"/>
+              <w:spacing w:after="0" w:before="0" w:line="240" w:lineRule="auto"/>
+              <w:ind w:left="0" w:right="0" w:firstLine="0"/>
+              <w:jc w:val="left"/>
+              <w:rPr>
+                <w:sz w:val="20"/>
+                <w:szCs w:val="20"/>
+              </w:rPr>
+            </w:pPr>
+            <w:r>
+              <w:rPr>
+                <w:sz w:val="20"/>
+                <w:szCs w:val="20"/>
+                <w:rtl w:val="0"/>
+              </w:rPr>
+              <w:t xml:space="preserve">3.2</w:t>
+            </w:r>
+          </w:p>
+        </w:tc>
+        <w:tc>
+          <w:tcPr>
+            <w:shd w:fill="auto" w:val="clear"/>
+            <w:tcMar>
+              <w:top w:w="100.0" w:type="dxa"/>
+              <w:left w:w="100.0" w:type="dxa"/>
+              <w:bottom w:w="100.0" w:type="dxa"/>
+              <w:right w:w="100.0" w:type="dxa"/>
+            </w:tcMar>
+            <w:vAlign w:val="top"/>
+          </w:tcPr>
+          <w:p>
+            <w:pPr>
+              <w:keepNext w:val="0"/>
+              <w:keepLines w:val="0"/>
+              <w:pageBreakBefore w:val="0"/>
+              <w:widowControl w:val="0"/>
+              <w:pBdr>
+                <w:top w:space="0" w:sz="0" w:val="nil"/>
+                <w:left w:space="0" w:sz="0" w:val="nil"/>
+                <w:bottom w:space="0" w:sz="0" w:val="nil"/>
+                <w:right w:space="0" w:sz="0" w:val="nil"/>
+                <w:between w:space="0" w:sz="0" w:val="nil"/>
+              </w:pBdr>
+              <w:shd w:fill="auto" w:val="clear"/>
+              <w:spacing w:after="0" w:before="0" w:line="240" w:lineRule="auto"/>
+              <w:ind w:left="0" w:right="0" w:firstLine="0"/>
+              <w:jc w:val="left"/>
+              <w:rPr>
+                <w:sz w:val="20"/>
+                <w:szCs w:val="20"/>
+              </w:rPr>
+            </w:pPr>
+            <w:r>
+              <w:rPr>
+                <w:sz w:val="20"/>
+                <w:szCs w:val="20"/>
+                <w:rtl w:val="0"/>
+              </w:rPr>
+              <w:t xml:space="preserve">Revisão geral do documento</w:t>
+            </w:r>
+          </w:p>
+        </w:tc>
+      </w:tr>
+      <w:tr>
+        <w:trPr>
+          <w:cantSplit w:val="0"/>
+          <w:tblHeader w:val="0"/>
+        </w:trPr>
+        <w:tc>
+          <w:tcPr>
+            <w:shd w:fill="auto" w:val="clear"/>
+            <w:tcMar>
+              <w:top w:w="100.0" w:type="dxa"/>
+              <w:left w:w="100.0" w:type="dxa"/>
+              <w:bottom w:w="100.0" w:type="dxa"/>
+              <w:right w:w="100.0" w:type="dxa"/>
+            </w:tcMar>
+            <w:vAlign w:val="top"/>
+          </w:tcPr>
+          <w:p>
+            <w:pPr>
+              <w:keepNext w:val="0"/>
+              <w:keepLines w:val="0"/>
+              <w:pageBreakBefore w:val="0"/>
+              <w:widowControl w:val="0"/>
+              <w:pBdr>
+                <w:top w:space="0" w:sz="0" w:val="nil"/>
+                <w:left w:space="0" w:sz="0" w:val="nil"/>
+                <w:bottom w:space="0" w:sz="0" w:val="nil"/>
+                <w:right w:space="0" w:sz="0" w:val="nil"/>
+                <w:between w:space="0" w:sz="0" w:val="nil"/>
+              </w:pBdr>
+              <w:shd w:fill="auto" w:val="clear"/>
+              <w:spacing w:after="0" w:before="0" w:line="240" w:lineRule="auto"/>
+              <w:ind w:left="0" w:right="0" w:firstLine="0"/>
+              <w:jc w:val="left"/>
+              <w:rPr>
+                <w:sz w:val="20"/>
+                <w:szCs w:val="20"/>
+              </w:rPr>
+            </w:pPr>
+            <w:r>
+              <w:rPr>
+                <w:sz w:val="20"/>
+                <w:szCs w:val="20"/>
+                <w:rtl w:val="0"/>
+              </w:rPr>
+              <w:t xml:space="preserve">20/11/2022</w:t>
+            </w:r>
+          </w:p>
+        </w:tc>
+        <w:tc>
+          <w:tcPr>
+            <w:shd w:fill="auto" w:val="clear"/>
+            <w:tcMar>
+              <w:top w:w="100.0" w:type="dxa"/>
+              <w:left w:w="100.0" w:type="dxa"/>
+              <w:bottom w:w="100.0" w:type="dxa"/>
+              <w:right w:w="100.0" w:type="dxa"/>
+            </w:tcMar>
+            <w:vAlign w:val="top"/>
+          </w:tcPr>
+          <w:p>
+            <w:pPr>
+              <w:keepNext w:val="0"/>
+              <w:keepLines w:val="0"/>
+              <w:pageBreakBefore w:val="0"/>
+              <w:widowControl w:val="0"/>
+              <w:pBdr>
+                <w:top w:space="0" w:sz="0" w:val="nil"/>
+                <w:left w:space="0" w:sz="0" w:val="nil"/>
+                <w:bottom w:space="0" w:sz="0" w:val="nil"/>
+                <w:right w:space="0" w:sz="0" w:val="nil"/>
+                <w:between w:space="0" w:sz="0" w:val="nil"/>
+              </w:pBdr>
+              <w:shd w:fill="auto" w:val="clear"/>
+              <w:spacing w:after="0" w:before="0" w:line="240" w:lineRule="auto"/>
+              <w:ind w:left="0" w:right="0" w:firstLine="0"/>
+              <w:jc w:val="left"/>
+              <w:rPr>
+                <w:sz w:val="20"/>
+                <w:szCs w:val="20"/>
+              </w:rPr>
+            </w:pPr>
+            <w:r>
+              <w:rPr>
+                <w:sz w:val="20"/>
+                <w:szCs w:val="20"/>
+                <w:rtl w:val="0"/>
+              </w:rPr>
+              <w:t xml:space="preserve">Caio Martins de Abreu </w:t>
+            </w:r>
+          </w:p>
+        </w:tc>
+        <w:tc>
+          <w:tcPr>
+            <w:shd w:fill="auto" w:val="clear"/>
+            <w:tcMar>
+              <w:top w:w="100.0" w:type="dxa"/>
+              <w:left w:w="100.0" w:type="dxa"/>
+              <w:bottom w:w="100.0" w:type="dxa"/>
+              <w:right w:w="100.0" w:type="dxa"/>
+            </w:tcMar>
+            <w:vAlign w:val="top"/>
+          </w:tcPr>
+          <w:p>
+            <w:pPr>
+              <w:keepNext w:val="0"/>
+              <w:keepLines w:val="0"/>
+              <w:pageBreakBefore w:val="0"/>
+              <w:widowControl w:val="0"/>
+              <w:pBdr>
+                <w:top w:space="0" w:sz="0" w:val="nil"/>
+                <w:left w:space="0" w:sz="0" w:val="nil"/>
+                <w:bottom w:space="0" w:sz="0" w:val="nil"/>
+                <w:right w:space="0" w:sz="0" w:val="nil"/>
+                <w:between w:space="0" w:sz="0" w:val="nil"/>
+              </w:pBdr>
+              <w:shd w:fill="auto" w:val="clear"/>
+              <w:spacing w:after="0" w:before="0" w:line="240" w:lineRule="auto"/>
+              <w:ind w:left="0" w:right="0" w:firstLine="0"/>
+              <w:jc w:val="left"/>
+              <w:rPr>
+                <w:sz w:val="20"/>
+                <w:szCs w:val="20"/>
+              </w:rPr>
+            </w:pPr>
+            <w:r>
+              <w:rPr>
+                <w:sz w:val="20"/>
+                <w:szCs w:val="20"/>
+                <w:rtl w:val="0"/>
+              </w:rPr>
+              <w:t xml:space="preserve">3.3</w:t>
+            </w:r>
+          </w:p>
+        </w:tc>
+        <w:tc>
+          <w:tcPr>
+            <w:shd w:fill="auto" w:val="clear"/>
+            <w:tcMar>
+              <w:top w:w="100.0" w:type="dxa"/>
+              <w:left w:w="100.0" w:type="dxa"/>
+              <w:bottom w:w="100.0" w:type="dxa"/>
+              <w:right w:w="100.0" w:type="dxa"/>
+            </w:tcMar>
+            <w:vAlign w:val="top"/>
+          </w:tcPr>
+          <w:p>
+            <w:pPr>
+              <w:keepNext w:val="0"/>
+              <w:keepLines w:val="0"/>
+              <w:pageBreakBefore w:val="0"/>
+              <w:widowControl w:val="0"/>
+              <w:pBdr>
+                <w:top w:space="0" w:sz="0" w:val="nil"/>
+                <w:left w:space="0" w:sz="0" w:val="nil"/>
+                <w:bottom w:space="0" w:sz="0" w:val="nil"/>
+                <w:right w:space="0" w:sz="0" w:val="nil"/>
+                <w:between w:space="0" w:sz="0" w:val="nil"/>
+              </w:pBdr>
+              <w:shd w:fill="auto" w:val="clear"/>
+              <w:spacing w:after="0" w:before="0" w:line="240" w:lineRule="auto"/>
+              <w:ind w:left="0" w:right="0" w:firstLine="0"/>
+              <w:jc w:val="left"/>
+              <w:rPr>
+                <w:sz w:val="20"/>
+                <w:szCs w:val="20"/>
+              </w:rPr>
+            </w:pPr>
+            <w:r>
+              <w:rPr>
+                <w:sz w:val="20"/>
+                <w:szCs w:val="20"/>
+                <w:rtl w:val="0"/>
+              </w:rPr>
+              <w:t xml:space="preserve">Revisão</w:t>
             </w:r>
           </w:p>
         </w:tc>
@@ -4382,7 +4913,7 @@
           <w:rtl w:val="0"/>
         </w:rPr>
         <w:tab/>
-        <w:t xml:space="preserve">Situada sobre três pilares, gestão de tráfego aéreo, segurança e soluções para negócios, a Atech é uma empresa que produz softwares e soluções. O setor mais forte da empresa é o de aviação, tendo em visto a particularidade de serem uma subsidiária da Embraer, então são produtores ativos de softwares de monitoramento de tráfego aéreo, contudo este fator  não descarta em nada a prevalência da empresa nos demais ramos, como é o caso do setor de defesa no qual a Atech tem atuado em colaboração com a polícia de São Paulo para rastreamento dos caminhões de transporte da vacina e no B2B eles estão começando, mas já tem expectativas de atender diversas empresas que necessitam de monitoramento de Ativos, como a Gerdau, por exemplo.</w:t>
+        <w:t xml:space="preserve">Situada sobre três pilares, gestão de tráfego aéreo, segurança e soluções para negócios, a Atech é uma empresa que produz softwares e soluções. O setor mais forte da empresa é o de aviação, tendo em visto a particularidade de serem uma subsidiária da Embraer, então são produtores ativos de softwares de monitoramento de tráfego aéreo, contudo este fator não descarta em nada a prevalência da empresa nos demais ramos. Um exemplo é o caso do setor de defesa no qual a Atech tem atuado em colaboração com a polícia de São Paulo para rastreamento dos caminhões de transporte de vacinas. Já no ramo B2B, estão começando, mas já tem expectativas de atender diversas empresas que necessitam de monitoramento de ativos, como a Gerdau, por exemplo.</w:t>
       </w:r>
     </w:p>
     <w:p>
@@ -4469,7 +5000,7 @@
           <w:rtl w:val="0"/>
         </w:rPr>
         <w:tab/>
-        <w:t xml:space="preserve">A Atech enfrenta um problema no que referente a dificuldade de rastrear pessoas e objetos em ambientes indoor, o que dificulta o manejo de estoques e encontrar objetos dentro das instalações da empresa.</w:t>
+        <w:t xml:space="preserve">A Atech, por ser uma empresa focada em soluções de software, não produz o hardware necessário para rastreamento de ativos, ou seja, não conseguem prover esse tipo de serviço a seus clientes, o que dificulta o manejo de estoques e encontrar objetos dentro das instalações da empresa.</w:t>
       </w:r>
       <w:r>
         <w:rPr>
@@ -4532,7 +5063,7 @@
           <w:rtl w:val="0"/>
         </w:rPr>
         <w:tab/>
-        <w:t xml:space="preserve">Desta forma, o cliente propôs a prototipagem de uma solução de Internet das Coisas (IoT) que pudesse fazer a localização de objetos. Assim sendo, o grupo Mirage se propôs a desenvolver uma solução, um software que fará leitura de sinais wifi, emitidos por microcontroladores ESP32-S3, e através disso localizará aquilo que o cliente necessitar dentro dos espaços da empresa. </w:t>
+        <w:t xml:space="preserve">Desta forma, o cliente propôs a prototipagem de uma solução de Internet das Coisas (IoT) que pudesse fazer a localização de ativos. Assim sendo, o grupo Mirage se propôs a desenvolver uma solução, um software que fará leitura de sinais wifi, emitidos por microcontroladores ESP32-S3, e através disso localizará aquilo que o cliente necessitar dentro dos espaços da empresa. </w:t>
       </w:r>
       <w:r>
         <w:rPr>
@@ -4744,12 +5275,12 @@
           <wp:inline distB="114300" distT="114300" distL="114300" distR="114300">
             <wp:extent cx="4319588" cy="2617670"/>
             <wp:effectExtent b="0" l="0" r="0" t="0"/>
-            <wp:docPr id="19" name="image8.jpg"/>
+            <wp:docPr id="20" name="image16.jpg"/>
             <a:graphic>
               <a:graphicData uri="http://schemas.openxmlformats.org/drawingml/2006/picture">
                 <pic:pic>
                   <pic:nvPicPr>
-                    <pic:cNvPr id="0" name="image8.jpg"/>
+                    <pic:cNvPr id="0" name="image16.jpg"/>
                     <pic:cNvPicPr preferRelativeResize="0"/>
                   </pic:nvPicPr>
                   <pic:blipFill>
@@ -6445,6 +6976,7 @@
           <w:b w:val="1"/>
           <w:rtl w:val="0"/>
         </w:rPr>
+        <w:tab/>
         <w:t xml:space="preserve">a) Quais os objetivos da solução</w:t>
       </w:r>
     </w:p>
@@ -6473,7 +7005,8 @@
         <w:rPr>
           <w:rtl w:val="0"/>
         </w:rPr>
-        <w:t xml:space="preserve">O principal objetivo da solução baseia-se na construção de um hardware com um sistema integrado que identifique ativos, pessoas em um ambiente controlado, e que consuma baixo grau de bateria, poupando o máximo de energia. </w:t>
+        <w:tab/>
+        <w:t xml:space="preserve">O principal objetivo da solução baseia-se na construção de um hardware com um sistema integrado que mostre a localização de ativos em um ambiente indoor e que consuma baixo grau de bateria, poupando o máximo de energia. </w:t>
       </w:r>
     </w:p>
     <w:p>
@@ -6529,7 +7062,8 @@
           <w:b w:val="1"/>
           <w:rtl w:val="0"/>
         </w:rPr>
-        <w:t xml:space="preserve">b) Quais os dados disponíveis (fonte e conteúdo - exemplo: dados da área de Compras da empresa descrevendo seus fornecedores)</w:t>
+        <w:tab/>
+        <w:t xml:space="preserve">b) Quais os dados disponíveis (fonte e conteúdo - exemplo: dados da área de compras da empresa descrevendo seus fornecedores)</w:t>
       </w:r>
     </w:p>
     <w:p>
@@ -6557,7 +7091,8 @@
         <w:rPr>
           <w:rtl w:val="0"/>
         </w:rPr>
-        <w:t xml:space="preserve">De acordo com as informações disponibilizadas pelo parceiro, até o momento não foram especificados os dados que serão utilizados para o desenvolvimento da solução, porém estamos aguardando informações para futuras mudanças. Entretanto, conforme as informações contidas no TAPI construído pela equipe do Inteli em conjunto com o cliente, o escopo do projeto é macro, consequentemente entendemos que por tal motivo a quantidade de dados disponíveis para o projeto será grande. </w:t>
+        <w:tab/>
+        <w:t xml:space="preserve">De acordo com as informações disponibilizadas pelo parceiro, até o momento não foram especificados os dados que serão utilizados para o desenvolvimento da solução, porém estamos aguardando informações para futuras mudanças. Entretanto, conforme as informações contidas no TAPI construído pela equipe do Inteli em conjunto com o cliente, os utilizadores do sistema não serão funcionários da Atech, mas sim seus clientes. Sendo assim, existem grandes chances do desenvolvimento do projeto não lidar diretamente com dados, porém possibilitar a inserção, exclusão e edição deles pelo usuário final.</w:t>
       </w:r>
     </w:p>
     <w:p>
@@ -6587,6 +7122,7 @@
         <w:rPr>
           <w:rtl w:val="0"/>
         </w:rPr>
+        <w:tab/>
         <w:t xml:space="preserve">Além disso, o equipamento que será utilizado para desenvolver o protótipo será o KIT  ESP-32-S3, que conta com WiFi, </w:t>
       </w:r>
       <w:r>
@@ -6661,6 +7197,7 @@
           <w:b w:val="1"/>
           <w:rtl w:val="0"/>
         </w:rPr>
+        <w:tab/>
         <w:t xml:space="preserve">c) Qual a solução proposta (visão de negócios)</w:t>
       </w:r>
     </w:p>
@@ -6689,7 +7226,8 @@
         <w:rPr>
           <w:rtl w:val="0"/>
         </w:rPr>
-        <w:t xml:space="preserve">A solução proposta seria localizar e identificar ativos em um ambiente indoor, com o objetivo de maximizar eficiência, monitorar o trabalho e jornada dos funcionários da empresa, estimativa de posicionamento do objeto rastreado e trabalhar com um melhor monitoramento de dados e fluxo de produtividade.  Por fim, é esperado pela empresa que tal solução tenha uma precisão alta que calcule a distância e faça contas realizando uma análise visual gráfica que aponte a área que um ativo está. </w:t>
+        <w:tab/>
+        <w:t xml:space="preserve">A solução proposta seria um sistema de IoT (Internet das Coisas) capaz de localizar e identificar ativos em um ambiente indoor, com o objetivo de maximizar eficiência, calcular a estimativa de posicionamento do objeto rastreado e trabalhar com um melhor monitoramento de dados e fluxo de produtividade.  Por fim, é esperado pela empresa que tal solução tenha uma precisão alta que calcule a distância e faça contas realizando uma análise visual gráfica que aponte a área que um ativo está. </w:t>
       </w:r>
     </w:p>
     <w:p>
@@ -6743,6 +7281,7 @@
           <w:b w:val="1"/>
           <w:rtl w:val="0"/>
         </w:rPr>
+        <w:tab/>
         <w:t xml:space="preserve">d) Como a solução proposta pretende ser utilizada</w:t>
       </w:r>
     </w:p>
@@ -6784,7 +7323,8 @@
         <w:rPr>
           <w:rtl w:val="0"/>
         </w:rPr>
-        <w:t xml:space="preserve">O objetivo principal da solução é melhorar a eficiência e garantir um melhor monitoramento do fluxo dos funcionários da empresa, consequentemente a solução pretende ser utilizada tanto no rastreamento de ativos quanto de pessoas. Em relação à identificação de ativos, é esperado que o protótipo do </w:t>
+        <w:tab/>
+        <w:t xml:space="preserve">O objetivo principal da solução é melhorar a eficiência e garantir um melhor monitoramento de fluxo de ativos dos clientes da Atech. Em relação à identificação de ativos, é esperado que o protótipo do </w:t>
       </w:r>
       <w:r>
         <w:rPr>
@@ -6892,7 +7432,7 @@
         <w:rPr>
           <w:rtl w:val="0"/>
         </w:rPr>
-        <w:t xml:space="preserve">Os principais benefícios esperado pelo parceiro com a implantação da solução incluem a maior flexibilidade no monitoramento e rastreamento dos funcionários e integrantes da empresa; fácil localização de peças intercambiáveis de aviões que costumam ter alto custo, além de desenvolver um relatório e Manual de Instrução desenvolvido pela equipe para garantir um entendimento completo do Hardware e integração com o software.  Basicamente a empresa sentia a falta de um equipamento integrado no sistema que pudesse agregar valor aos objetivos e requerimentos do cliente, e o protótipo desenvolvido pelo grupo pretende trabalhar com esse requisito. </w:t>
+        <w:t xml:space="preserve">Os principais benefícios esperado pelo parceiro com a implantação da solução incluem fácil localização de peças intercambiáveis de aviões que costumam ter alto custo, além de desenvolver um relatório e Manual de Instrução desenvolvido pela equipe para garantir um entendimento completo do Hardware e integração com o software.  Basicamente a empresa sentia a falta de um equipamento integrado no sistema que pudesse agregar valor aos objetivos e requerimentos do cliente, e o protótipo desenvolvido pelo grupo pretende trabalhar com esse requisito. </w:t>
       </w:r>
     </w:p>
     <w:p>
@@ -6946,6 +7486,7 @@
           <w:b w:val="1"/>
           <w:rtl w:val="0"/>
         </w:rPr>
+        <w:tab/>
         <w:t xml:space="preserve">f) Qual será o critério de sucesso e qual medida será utilizada para o avaliar</w:t>
       </w:r>
     </w:p>
@@ -6974,6 +7515,7 @@
         <w:rPr>
           <w:rtl w:val="0"/>
         </w:rPr>
+        <w:tab/>
         <w:t xml:space="preserve">O critério de sucesso designado pelo parceiro está no desenvolvimento de um </w:t>
       </w:r>
       <w:r>
@@ -7072,12 +7614,12 @@
           <wp:inline distB="114300" distT="114300" distL="114300" distR="114300">
             <wp:extent cx="6119820" cy="3733800"/>
             <wp:effectExtent b="0" l="0" r="0" t="0"/>
-            <wp:docPr id="14" name="image1.png"/>
+            <wp:docPr id="15" name="image11.png"/>
             <a:graphic>
               <a:graphicData uri="http://schemas.openxmlformats.org/drawingml/2006/picture">
                 <pic:pic>
                   <pic:nvPicPr>
-                    <pic:cNvPr id="0" name="image1.png"/>
+                    <pic:cNvPr id="0" name="image11.png"/>
                     <pic:cNvPicPr preferRelativeResize="0"/>
                   </pic:nvPicPr>
                   <pic:blipFill>
@@ -7244,14 +7786,14 @@
         <w:rPr/>
         <w:drawing>
           <wp:inline distB="114300" distT="114300" distL="114300" distR="114300">
-            <wp:extent cx="6848475" cy="3507279"/>
+            <wp:extent cx="6485573" cy="3319459"/>
             <wp:effectExtent b="0" l="0" r="0" t="0"/>
-            <wp:docPr id="8" name="image5.png"/>
+            <wp:docPr id="9" name="image8.png"/>
             <a:graphic>
               <a:graphicData uri="http://schemas.openxmlformats.org/drawingml/2006/picture">
                 <pic:pic>
                   <pic:nvPicPr>
-                    <pic:cNvPr id="0" name="image5.png"/>
+                    <pic:cNvPr id="0" name="image8.png"/>
                     <pic:cNvPicPr preferRelativeResize="0"/>
                   </pic:nvPicPr>
                   <pic:blipFill>
@@ -7264,7 +7806,7 @@
                   <pic:spPr>
                     <a:xfrm>
                       <a:off x="0" y="0"/>
-                      <a:ext cx="6848475" cy="3507279"/>
+                      <a:ext cx="6485573" cy="3319459"/>
                     </a:xfrm>
                     <a:prstGeom prst="rect"/>
                     <a:ln/>
@@ -7428,12 +7970,12 @@
           <wp:inline distB="114300" distT="114300" distL="114300" distR="114300">
             <wp:extent cx="4776830" cy="6755448"/>
             <wp:effectExtent b="0" l="0" r="0" t="0"/>
-            <wp:docPr id="15" name="image19.png"/>
+            <wp:docPr id="16" name="image20.png"/>
             <a:graphic>
               <a:graphicData uri="http://schemas.openxmlformats.org/drawingml/2006/picture">
                 <pic:pic>
                   <pic:nvPicPr>
-                    <pic:cNvPr id="0" name="image19.png"/>
+                    <pic:cNvPr id="0" name="image20.png"/>
                     <pic:cNvPicPr preferRelativeResize="0"/>
                   </pic:nvPicPr>
                   <pic:blipFill>
@@ -7512,34 +8054,22 @@
         <w:rPr/>
       </w:pPr>
       <w:r>
-        <w:rPr>
-          <w:rtl w:val="0"/>
-        </w:rPr>
-      </w:r>
-      <w:r>
+        <w:rPr/>
         <w:drawing>
-          <wp:anchor allowOverlap="1" behindDoc="0" distB="114300" distT="114300" distL="114300" distR="114300" hidden="0" layoutInCell="1" locked="0" relativeHeight="0" simplePos="0">
-            <wp:simplePos x="0" y="0"/>
-            <wp:positionH relativeFrom="column">
-              <wp:posOffset>-723899</wp:posOffset>
-            </wp:positionH>
-            <wp:positionV relativeFrom="paragraph">
-              <wp:posOffset>152400</wp:posOffset>
-            </wp:positionV>
-            <wp:extent cx="7457123" cy="4253784"/>
+          <wp:inline distB="114300" distT="114300" distL="114300" distR="114300">
+            <wp:extent cx="6119820" cy="3683000"/>
             <wp:effectExtent b="0" l="0" r="0" t="0"/>
-            <wp:wrapSquare wrapText="bothSides" distB="114300" distT="114300" distL="114300" distR="114300"/>
-            <wp:docPr id="11" name="image13.jpg"/>
+            <wp:docPr id="12" name="image15.png"/>
             <a:graphic>
               <a:graphicData uri="http://schemas.openxmlformats.org/drawingml/2006/picture">
                 <pic:pic>
                   <pic:nvPicPr>
-                    <pic:cNvPr id="0" name="image13.jpg"/>
+                    <pic:cNvPr id="0" name="image15.png"/>
                     <pic:cNvPicPr preferRelativeResize="0"/>
                   </pic:nvPicPr>
                   <pic:blipFill>
                     <a:blip r:embed="rId17"/>
-                    <a:srcRect b="3236" l="0" r="0" t="0"/>
+                    <a:srcRect b="0" l="0" r="0" t="0"/>
                     <a:stretch>
                       <a:fillRect/>
                     </a:stretch>
@@ -7547,7 +8077,7 @@
                   <pic:spPr>
                     <a:xfrm>
                       <a:off x="0" y="0"/>
-                      <a:ext cx="7457123" cy="4253784"/>
+                      <a:ext cx="6119820" cy="3683000"/>
                     </a:xfrm>
                     <a:prstGeom prst="rect"/>
                     <a:ln/>
@@ -7555,8 +8085,13 @@
                 </pic:pic>
               </a:graphicData>
             </a:graphic>
-          </wp:anchor>
+          </wp:inline>
         </w:drawing>
+      </w:r>
+      <w:r>
+        <w:rPr>
+          <w:rtl w:val="0"/>
+        </w:rPr>
       </w:r>
     </w:p>
     <w:p>
@@ -9469,515 +10004,11 @@
           <w:tab w:val="left" w:pos="8496"/>
           <w:tab w:val="left" w:pos="9204"/>
         </w:tabs>
+        <w:jc w:val="left"/>
         <w:rPr/>
       </w:pPr>
-      <w:bookmarkStart w:colFirst="0" w:colLast="0" w:name="_9ar759plf7qe" w:id="25"/>
+      <w:bookmarkStart w:colFirst="0" w:colLast="0" w:name="_u1tmo62eq9nn" w:id="25"/>
       <w:bookmarkEnd w:id="25"/>
-      <w:r>
-        <w:rPr>
-          <w:rtl w:val="0"/>
-        </w:rPr>
-      </w:r>
-    </w:p>
-    <w:p>
-      <w:pPr>
-        <w:pStyle w:val="Heading2"/>
-        <w:tabs>
-          <w:tab w:val="left" w:pos="708"/>
-          <w:tab w:val="left" w:pos="1416"/>
-          <w:tab w:val="left" w:pos="2124"/>
-          <w:tab w:val="left" w:pos="2832"/>
-          <w:tab w:val="left" w:pos="3540"/>
-          <w:tab w:val="left" w:pos="4248"/>
-          <w:tab w:val="left" w:pos="4956"/>
-          <w:tab w:val="left" w:pos="5664"/>
-          <w:tab w:val="left" w:pos="6372"/>
-          <w:tab w:val="left" w:pos="7080"/>
-          <w:tab w:val="left" w:pos="7788"/>
-          <w:tab w:val="left" w:pos="8496"/>
-          <w:tab w:val="left" w:pos="9204"/>
-        </w:tabs>
-        <w:rPr/>
-      </w:pPr>
-      <w:bookmarkStart w:colFirst="0" w:colLast="0" w:name="_259jqr4hihvr" w:id="26"/>
-      <w:bookmarkEnd w:id="26"/>
-      <w:r>
-        <w:rPr>
-          <w:rtl w:val="0"/>
-        </w:rPr>
-      </w:r>
-    </w:p>
-    <w:p>
-      <w:pPr>
-        <w:pStyle w:val="Heading2"/>
-        <w:tabs>
-          <w:tab w:val="left" w:pos="708"/>
-          <w:tab w:val="left" w:pos="1416"/>
-          <w:tab w:val="left" w:pos="2124"/>
-          <w:tab w:val="left" w:pos="2832"/>
-          <w:tab w:val="left" w:pos="3540"/>
-          <w:tab w:val="left" w:pos="4248"/>
-          <w:tab w:val="left" w:pos="4956"/>
-          <w:tab w:val="left" w:pos="5664"/>
-          <w:tab w:val="left" w:pos="6372"/>
-          <w:tab w:val="left" w:pos="7080"/>
-          <w:tab w:val="left" w:pos="7788"/>
-          <w:tab w:val="left" w:pos="8496"/>
-          <w:tab w:val="left" w:pos="9204"/>
-        </w:tabs>
-        <w:rPr/>
-      </w:pPr>
-      <w:bookmarkStart w:colFirst="0" w:colLast="0" w:name="_6m038x1h5z9b" w:id="27"/>
-      <w:bookmarkEnd w:id="27"/>
-      <w:r>
-        <w:rPr>
-          <w:rtl w:val="0"/>
-        </w:rPr>
-      </w:r>
-    </w:p>
-    <w:p>
-      <w:pPr>
-        <w:pStyle w:val="Heading2"/>
-        <w:tabs>
-          <w:tab w:val="left" w:pos="708"/>
-          <w:tab w:val="left" w:pos="1416"/>
-          <w:tab w:val="left" w:pos="2124"/>
-          <w:tab w:val="left" w:pos="2832"/>
-          <w:tab w:val="left" w:pos="3540"/>
-          <w:tab w:val="left" w:pos="4248"/>
-          <w:tab w:val="left" w:pos="4956"/>
-          <w:tab w:val="left" w:pos="5664"/>
-          <w:tab w:val="left" w:pos="6372"/>
-          <w:tab w:val="left" w:pos="7080"/>
-          <w:tab w:val="left" w:pos="7788"/>
-          <w:tab w:val="left" w:pos="8496"/>
-          <w:tab w:val="left" w:pos="9204"/>
-        </w:tabs>
-        <w:rPr/>
-      </w:pPr>
-      <w:bookmarkStart w:colFirst="0" w:colLast="0" w:name="_id5fkbn3f33j" w:id="28"/>
-      <w:bookmarkEnd w:id="28"/>
-      <w:r>
-        <w:rPr>
-          <w:rtl w:val="0"/>
-        </w:rPr>
-      </w:r>
-    </w:p>
-    <w:p>
-      <w:pPr>
-        <w:pStyle w:val="Heading2"/>
-        <w:tabs>
-          <w:tab w:val="left" w:pos="708"/>
-          <w:tab w:val="left" w:pos="1416"/>
-          <w:tab w:val="left" w:pos="2124"/>
-          <w:tab w:val="left" w:pos="2832"/>
-          <w:tab w:val="left" w:pos="3540"/>
-          <w:tab w:val="left" w:pos="4248"/>
-          <w:tab w:val="left" w:pos="4956"/>
-          <w:tab w:val="left" w:pos="5664"/>
-          <w:tab w:val="left" w:pos="6372"/>
-          <w:tab w:val="left" w:pos="7080"/>
-          <w:tab w:val="left" w:pos="7788"/>
-          <w:tab w:val="left" w:pos="8496"/>
-          <w:tab w:val="left" w:pos="9204"/>
-        </w:tabs>
-        <w:rPr/>
-      </w:pPr>
-      <w:bookmarkStart w:colFirst="0" w:colLast="0" w:name="_wkmpo989j5cs" w:id="29"/>
-      <w:bookmarkEnd w:id="29"/>
-      <w:r>
-        <w:rPr>
-          <w:rtl w:val="0"/>
-        </w:rPr>
-      </w:r>
-    </w:p>
-    <w:p>
-      <w:pPr>
-        <w:pStyle w:val="Heading2"/>
-        <w:tabs>
-          <w:tab w:val="left" w:pos="708"/>
-          <w:tab w:val="left" w:pos="1416"/>
-          <w:tab w:val="left" w:pos="2124"/>
-          <w:tab w:val="left" w:pos="2832"/>
-          <w:tab w:val="left" w:pos="3540"/>
-          <w:tab w:val="left" w:pos="4248"/>
-          <w:tab w:val="left" w:pos="4956"/>
-          <w:tab w:val="left" w:pos="5664"/>
-          <w:tab w:val="left" w:pos="6372"/>
-          <w:tab w:val="left" w:pos="7080"/>
-          <w:tab w:val="left" w:pos="7788"/>
-          <w:tab w:val="left" w:pos="8496"/>
-          <w:tab w:val="left" w:pos="9204"/>
-        </w:tabs>
-        <w:rPr/>
-      </w:pPr>
-      <w:bookmarkStart w:colFirst="0" w:colLast="0" w:name="_yuhq7o7hxr2e" w:id="30"/>
-      <w:bookmarkEnd w:id="30"/>
-      <w:r>
-        <w:rPr>
-          <w:rtl w:val="0"/>
-        </w:rPr>
-      </w:r>
-    </w:p>
-    <w:p>
-      <w:pPr>
-        <w:pStyle w:val="Heading2"/>
-        <w:tabs>
-          <w:tab w:val="left" w:pos="708"/>
-          <w:tab w:val="left" w:pos="1416"/>
-          <w:tab w:val="left" w:pos="2124"/>
-          <w:tab w:val="left" w:pos="2832"/>
-          <w:tab w:val="left" w:pos="3540"/>
-          <w:tab w:val="left" w:pos="4248"/>
-          <w:tab w:val="left" w:pos="4956"/>
-          <w:tab w:val="left" w:pos="5664"/>
-          <w:tab w:val="left" w:pos="6372"/>
-          <w:tab w:val="left" w:pos="7080"/>
-          <w:tab w:val="left" w:pos="7788"/>
-          <w:tab w:val="left" w:pos="8496"/>
-          <w:tab w:val="left" w:pos="9204"/>
-        </w:tabs>
-        <w:rPr/>
-      </w:pPr>
-      <w:bookmarkStart w:colFirst="0" w:colLast="0" w:name="_vrjfvtfos7tu" w:id="31"/>
-      <w:bookmarkEnd w:id="31"/>
-      <w:r>
-        <w:rPr>
-          <w:rtl w:val="0"/>
-        </w:rPr>
-      </w:r>
-    </w:p>
-    <w:p>
-      <w:pPr>
-        <w:pStyle w:val="Heading2"/>
-        <w:tabs>
-          <w:tab w:val="left" w:pos="708"/>
-          <w:tab w:val="left" w:pos="1416"/>
-          <w:tab w:val="left" w:pos="2124"/>
-          <w:tab w:val="left" w:pos="2832"/>
-          <w:tab w:val="left" w:pos="3540"/>
-          <w:tab w:val="left" w:pos="4248"/>
-          <w:tab w:val="left" w:pos="4956"/>
-          <w:tab w:val="left" w:pos="5664"/>
-          <w:tab w:val="left" w:pos="6372"/>
-          <w:tab w:val="left" w:pos="7080"/>
-          <w:tab w:val="left" w:pos="7788"/>
-          <w:tab w:val="left" w:pos="8496"/>
-          <w:tab w:val="left" w:pos="9204"/>
-        </w:tabs>
-        <w:rPr/>
-      </w:pPr>
-      <w:bookmarkStart w:colFirst="0" w:colLast="0" w:name="_p23gso8vfyno" w:id="32"/>
-      <w:bookmarkEnd w:id="32"/>
-      <w:r>
-        <w:rPr>
-          <w:rtl w:val="0"/>
-        </w:rPr>
-      </w:r>
-    </w:p>
-    <w:p>
-      <w:pPr>
-        <w:pStyle w:val="Heading2"/>
-        <w:tabs>
-          <w:tab w:val="left" w:pos="708"/>
-          <w:tab w:val="left" w:pos="1416"/>
-          <w:tab w:val="left" w:pos="2124"/>
-          <w:tab w:val="left" w:pos="2832"/>
-          <w:tab w:val="left" w:pos="3540"/>
-          <w:tab w:val="left" w:pos="4248"/>
-          <w:tab w:val="left" w:pos="4956"/>
-          <w:tab w:val="left" w:pos="5664"/>
-          <w:tab w:val="left" w:pos="6372"/>
-          <w:tab w:val="left" w:pos="7080"/>
-          <w:tab w:val="left" w:pos="7788"/>
-          <w:tab w:val="left" w:pos="8496"/>
-          <w:tab w:val="left" w:pos="9204"/>
-        </w:tabs>
-        <w:rPr/>
-      </w:pPr>
-      <w:bookmarkStart w:colFirst="0" w:colLast="0" w:name="_c6vmar9xqp9" w:id="33"/>
-      <w:bookmarkEnd w:id="33"/>
-      <w:r>
-        <w:rPr>
-          <w:rtl w:val="0"/>
-        </w:rPr>
-      </w:r>
-    </w:p>
-    <w:p>
-      <w:pPr>
-        <w:pStyle w:val="Heading2"/>
-        <w:tabs>
-          <w:tab w:val="left" w:pos="708"/>
-          <w:tab w:val="left" w:pos="1416"/>
-          <w:tab w:val="left" w:pos="2124"/>
-          <w:tab w:val="left" w:pos="2832"/>
-          <w:tab w:val="left" w:pos="3540"/>
-          <w:tab w:val="left" w:pos="4248"/>
-          <w:tab w:val="left" w:pos="4956"/>
-          <w:tab w:val="left" w:pos="5664"/>
-          <w:tab w:val="left" w:pos="6372"/>
-          <w:tab w:val="left" w:pos="7080"/>
-          <w:tab w:val="left" w:pos="7788"/>
-          <w:tab w:val="left" w:pos="8496"/>
-          <w:tab w:val="left" w:pos="9204"/>
-        </w:tabs>
-        <w:rPr/>
-      </w:pPr>
-      <w:bookmarkStart w:colFirst="0" w:colLast="0" w:name="_4q220bf7m2u1" w:id="34"/>
-      <w:bookmarkEnd w:id="34"/>
-      <w:r>
-        <w:rPr>
-          <w:rtl w:val="0"/>
-        </w:rPr>
-      </w:r>
-    </w:p>
-    <w:p>
-      <w:pPr>
-        <w:pStyle w:val="Heading2"/>
-        <w:tabs>
-          <w:tab w:val="left" w:pos="708"/>
-          <w:tab w:val="left" w:pos="1416"/>
-          <w:tab w:val="left" w:pos="2124"/>
-          <w:tab w:val="left" w:pos="2832"/>
-          <w:tab w:val="left" w:pos="3540"/>
-          <w:tab w:val="left" w:pos="4248"/>
-          <w:tab w:val="left" w:pos="4956"/>
-          <w:tab w:val="left" w:pos="5664"/>
-          <w:tab w:val="left" w:pos="6372"/>
-          <w:tab w:val="left" w:pos="7080"/>
-          <w:tab w:val="left" w:pos="7788"/>
-          <w:tab w:val="left" w:pos="8496"/>
-          <w:tab w:val="left" w:pos="9204"/>
-        </w:tabs>
-        <w:rPr/>
-      </w:pPr>
-      <w:bookmarkStart w:colFirst="0" w:colLast="0" w:name="_3egtt1tkfxrg" w:id="35"/>
-      <w:bookmarkEnd w:id="35"/>
-      <w:r>
-        <w:rPr>
-          <w:rtl w:val="0"/>
-        </w:rPr>
-      </w:r>
-    </w:p>
-    <w:p>
-      <w:pPr>
-        <w:pStyle w:val="Heading2"/>
-        <w:tabs>
-          <w:tab w:val="left" w:pos="708"/>
-          <w:tab w:val="left" w:pos="1416"/>
-          <w:tab w:val="left" w:pos="2124"/>
-          <w:tab w:val="left" w:pos="2832"/>
-          <w:tab w:val="left" w:pos="3540"/>
-          <w:tab w:val="left" w:pos="4248"/>
-          <w:tab w:val="left" w:pos="4956"/>
-          <w:tab w:val="left" w:pos="5664"/>
-          <w:tab w:val="left" w:pos="6372"/>
-          <w:tab w:val="left" w:pos="7080"/>
-          <w:tab w:val="left" w:pos="7788"/>
-          <w:tab w:val="left" w:pos="8496"/>
-          <w:tab w:val="left" w:pos="9204"/>
-        </w:tabs>
-        <w:rPr/>
-      </w:pPr>
-      <w:bookmarkStart w:colFirst="0" w:colLast="0" w:name="_krx88ogj1qxu" w:id="36"/>
-      <w:bookmarkEnd w:id="36"/>
-      <w:r>
-        <w:rPr>
-          <w:rtl w:val="0"/>
-        </w:rPr>
-      </w:r>
-    </w:p>
-    <w:p>
-      <w:pPr>
-        <w:pStyle w:val="Heading2"/>
-        <w:tabs>
-          <w:tab w:val="left" w:pos="708"/>
-          <w:tab w:val="left" w:pos="1416"/>
-          <w:tab w:val="left" w:pos="2124"/>
-          <w:tab w:val="left" w:pos="2832"/>
-          <w:tab w:val="left" w:pos="3540"/>
-          <w:tab w:val="left" w:pos="4248"/>
-          <w:tab w:val="left" w:pos="4956"/>
-          <w:tab w:val="left" w:pos="5664"/>
-          <w:tab w:val="left" w:pos="6372"/>
-          <w:tab w:val="left" w:pos="7080"/>
-          <w:tab w:val="left" w:pos="7788"/>
-          <w:tab w:val="left" w:pos="8496"/>
-          <w:tab w:val="left" w:pos="9204"/>
-        </w:tabs>
-        <w:rPr/>
-      </w:pPr>
-      <w:bookmarkStart w:colFirst="0" w:colLast="0" w:name="_iez41dm47t8v" w:id="37"/>
-      <w:bookmarkEnd w:id="37"/>
-      <w:r>
-        <w:rPr>
-          <w:rtl w:val="0"/>
-        </w:rPr>
-      </w:r>
-    </w:p>
-    <w:p>
-      <w:pPr>
-        <w:pStyle w:val="Heading2"/>
-        <w:tabs>
-          <w:tab w:val="left" w:pos="708"/>
-          <w:tab w:val="left" w:pos="1416"/>
-          <w:tab w:val="left" w:pos="2124"/>
-          <w:tab w:val="left" w:pos="2832"/>
-          <w:tab w:val="left" w:pos="3540"/>
-          <w:tab w:val="left" w:pos="4248"/>
-          <w:tab w:val="left" w:pos="4956"/>
-          <w:tab w:val="left" w:pos="5664"/>
-          <w:tab w:val="left" w:pos="6372"/>
-          <w:tab w:val="left" w:pos="7080"/>
-          <w:tab w:val="left" w:pos="7788"/>
-          <w:tab w:val="left" w:pos="8496"/>
-          <w:tab w:val="left" w:pos="9204"/>
-        </w:tabs>
-        <w:rPr/>
-      </w:pPr>
-      <w:bookmarkStart w:colFirst="0" w:colLast="0" w:name="_b0px5j2mc9lm" w:id="38"/>
-      <w:bookmarkEnd w:id="38"/>
-      <w:r>
-        <w:rPr>
-          <w:rtl w:val="0"/>
-        </w:rPr>
-      </w:r>
-    </w:p>
-    <w:p>
-      <w:pPr>
-        <w:pStyle w:val="Heading2"/>
-        <w:tabs>
-          <w:tab w:val="left" w:pos="708"/>
-          <w:tab w:val="left" w:pos="1416"/>
-          <w:tab w:val="left" w:pos="2124"/>
-          <w:tab w:val="left" w:pos="2832"/>
-          <w:tab w:val="left" w:pos="3540"/>
-          <w:tab w:val="left" w:pos="4248"/>
-          <w:tab w:val="left" w:pos="4956"/>
-          <w:tab w:val="left" w:pos="5664"/>
-          <w:tab w:val="left" w:pos="6372"/>
-          <w:tab w:val="left" w:pos="7080"/>
-          <w:tab w:val="left" w:pos="7788"/>
-          <w:tab w:val="left" w:pos="8496"/>
-          <w:tab w:val="left" w:pos="9204"/>
-        </w:tabs>
-        <w:rPr/>
-      </w:pPr>
-      <w:bookmarkStart w:colFirst="0" w:colLast="0" w:name="_7tguwkk80bnu" w:id="39"/>
-      <w:bookmarkEnd w:id="39"/>
-      <w:r>
-        <w:rPr>
-          <w:rtl w:val="0"/>
-        </w:rPr>
-      </w:r>
-    </w:p>
-    <w:p>
-      <w:pPr>
-        <w:pStyle w:val="Heading2"/>
-        <w:tabs>
-          <w:tab w:val="left" w:pos="708"/>
-          <w:tab w:val="left" w:pos="1416"/>
-          <w:tab w:val="left" w:pos="2124"/>
-          <w:tab w:val="left" w:pos="2832"/>
-          <w:tab w:val="left" w:pos="3540"/>
-          <w:tab w:val="left" w:pos="4248"/>
-          <w:tab w:val="left" w:pos="4956"/>
-          <w:tab w:val="left" w:pos="5664"/>
-          <w:tab w:val="left" w:pos="6372"/>
-          <w:tab w:val="left" w:pos="7080"/>
-          <w:tab w:val="left" w:pos="7788"/>
-          <w:tab w:val="left" w:pos="8496"/>
-          <w:tab w:val="left" w:pos="9204"/>
-        </w:tabs>
-        <w:rPr/>
-      </w:pPr>
-      <w:bookmarkStart w:colFirst="0" w:colLast="0" w:name="_7pi1kyvyoxla" w:id="40"/>
-      <w:bookmarkEnd w:id="40"/>
-      <w:r>
-        <w:rPr>
-          <w:rtl w:val="0"/>
-        </w:rPr>
-      </w:r>
-    </w:p>
-    <w:p>
-      <w:pPr>
-        <w:pStyle w:val="Heading2"/>
-        <w:tabs>
-          <w:tab w:val="left" w:pos="708"/>
-          <w:tab w:val="left" w:pos="1416"/>
-          <w:tab w:val="left" w:pos="2124"/>
-          <w:tab w:val="left" w:pos="2832"/>
-          <w:tab w:val="left" w:pos="3540"/>
-          <w:tab w:val="left" w:pos="4248"/>
-          <w:tab w:val="left" w:pos="4956"/>
-          <w:tab w:val="left" w:pos="5664"/>
-          <w:tab w:val="left" w:pos="6372"/>
-          <w:tab w:val="left" w:pos="7080"/>
-          <w:tab w:val="left" w:pos="7788"/>
-          <w:tab w:val="left" w:pos="8496"/>
-          <w:tab w:val="left" w:pos="9204"/>
-        </w:tabs>
-        <w:rPr/>
-      </w:pPr>
-      <w:bookmarkStart w:colFirst="0" w:colLast="0" w:name="_20qikv4l6pwi" w:id="41"/>
-      <w:bookmarkEnd w:id="41"/>
-      <w:r>
-        <w:rPr>
-          <w:rtl w:val="0"/>
-        </w:rPr>
-      </w:r>
-    </w:p>
-    <w:p>
-      <w:pPr>
-        <w:pStyle w:val="Heading2"/>
-        <w:tabs>
-          <w:tab w:val="left" w:pos="708"/>
-          <w:tab w:val="left" w:pos="1416"/>
-          <w:tab w:val="left" w:pos="2124"/>
-          <w:tab w:val="left" w:pos="2832"/>
-          <w:tab w:val="left" w:pos="3540"/>
-          <w:tab w:val="left" w:pos="4248"/>
-          <w:tab w:val="left" w:pos="4956"/>
-          <w:tab w:val="left" w:pos="5664"/>
-          <w:tab w:val="left" w:pos="6372"/>
-          <w:tab w:val="left" w:pos="7080"/>
-          <w:tab w:val="left" w:pos="7788"/>
-          <w:tab w:val="left" w:pos="8496"/>
-          <w:tab w:val="left" w:pos="9204"/>
-        </w:tabs>
-        <w:rPr/>
-      </w:pPr>
-      <w:bookmarkStart w:colFirst="0" w:colLast="0" w:name="_yyyq9mocxexg" w:id="42"/>
-      <w:bookmarkEnd w:id="42"/>
-      <w:r>
-        <w:rPr>
-          <w:rtl w:val="0"/>
-        </w:rPr>
-      </w:r>
-    </w:p>
-    <w:p>
-      <w:pPr>
-        <w:pStyle w:val="Heading2"/>
-        <w:tabs>
-          <w:tab w:val="left" w:pos="708"/>
-          <w:tab w:val="left" w:pos="1416"/>
-          <w:tab w:val="left" w:pos="2124"/>
-          <w:tab w:val="left" w:pos="2832"/>
-          <w:tab w:val="left" w:pos="3540"/>
-          <w:tab w:val="left" w:pos="4248"/>
-          <w:tab w:val="left" w:pos="4956"/>
-          <w:tab w:val="left" w:pos="5664"/>
-          <w:tab w:val="left" w:pos="6372"/>
-          <w:tab w:val="left" w:pos="7080"/>
-          <w:tab w:val="left" w:pos="7788"/>
-          <w:tab w:val="left" w:pos="8496"/>
-          <w:tab w:val="left" w:pos="9204"/>
-        </w:tabs>
-        <w:jc w:val="center"/>
-        <w:rPr/>
-      </w:pPr>
-      <w:bookmarkStart w:colFirst="0" w:colLast="0" w:name="_u1tmo62eq9nn" w:id="43"/>
-      <w:bookmarkEnd w:id="43"/>
       <w:r>
         <w:rPr>
           <w:rtl w:val="0"/>
@@ -10008,14 +10039,14 @@
         <w:rPr/>
         <w:drawing>
           <wp:inline distB="114300" distT="114300" distL="114300" distR="114300">
-            <wp:extent cx="6119820" cy="8178800"/>
+            <wp:extent cx="5681750" cy="7597259"/>
             <wp:effectExtent b="0" l="0" r="0" t="0"/>
-            <wp:docPr id="3" name="image14.png"/>
+            <wp:docPr id="3" name="image17.png"/>
             <a:graphic>
               <a:graphicData uri="http://schemas.openxmlformats.org/drawingml/2006/picture">
                 <pic:pic>
                   <pic:nvPicPr>
-                    <pic:cNvPr id="0" name="image14.png"/>
+                    <pic:cNvPr id="0" name="image17.png"/>
                     <pic:cNvPicPr preferRelativeResize="0"/>
                   </pic:nvPicPr>
                   <pic:blipFill>
@@ -10028,7 +10059,7 @@
                   <pic:spPr>
                     <a:xfrm>
                       <a:off x="0" y="0"/>
-                      <a:ext cx="6119820" cy="8178800"/>
+                      <a:ext cx="5681750" cy="7597259"/>
                     </a:xfrm>
                     <a:prstGeom prst="rect"/>
                     <a:ln/>
@@ -10071,12 +10102,12 @@
           <wp:inline distB="114300" distT="114300" distL="114300" distR="114300">
             <wp:extent cx="5801795" cy="8898573"/>
             <wp:effectExtent b="0" l="0" r="0" t="0"/>
-            <wp:docPr id="12" name="image16.png"/>
+            <wp:docPr id="13" name="image18.png"/>
             <a:graphic>
               <a:graphicData uri="http://schemas.openxmlformats.org/drawingml/2006/picture">
                 <pic:pic>
                   <pic:nvPicPr>
-                    <pic:cNvPr id="0" name="image16.png"/>
+                    <pic:cNvPr id="0" name="image18.png"/>
                     <pic:cNvPicPr preferRelativeResize="0"/>
                   </pic:nvPicPr>
                   <pic:blipFill>
@@ -10750,6 +10781,7 @@
     </w:tbl>
     <w:p>
       <w:pPr>
+        <w:pStyle w:val="Heading2"/>
         <w:tabs>
           <w:tab w:val="left" w:pos="708"/>
           <w:tab w:val="left" w:pos="1416"/>
@@ -10767,6 +10799,11 @@
         </w:tabs>
         <w:rPr/>
       </w:pPr>
+      <w:bookmarkStart w:colFirst="0" w:colLast="0" w:name="_y1ibwym0y7tt" w:id="26"/>
+      <w:bookmarkEnd w:id="26"/>
+      <w:r>
+        <w:br w:type="page"/>
+      </w:r>
       <w:r>
         <w:rPr>
           <w:rtl w:val="0"/>
@@ -10793,232 +10830,8 @@
         </w:tabs>
         <w:rPr/>
       </w:pPr>
-      <w:bookmarkStart w:colFirst="0" w:colLast="0" w:name="_izqu27dfzqcw" w:id="44"/>
-      <w:bookmarkEnd w:id="44"/>
-      <w:r>
-        <w:rPr>
-          <w:rtl w:val="0"/>
-        </w:rPr>
-      </w:r>
-    </w:p>
-    <w:p>
-      <w:pPr>
-        <w:pStyle w:val="Heading2"/>
-        <w:tabs>
-          <w:tab w:val="left" w:pos="708"/>
-          <w:tab w:val="left" w:pos="1416"/>
-          <w:tab w:val="left" w:pos="2124"/>
-          <w:tab w:val="left" w:pos="2832"/>
-          <w:tab w:val="left" w:pos="3540"/>
-          <w:tab w:val="left" w:pos="4248"/>
-          <w:tab w:val="left" w:pos="4956"/>
-          <w:tab w:val="left" w:pos="5664"/>
-          <w:tab w:val="left" w:pos="6372"/>
-          <w:tab w:val="left" w:pos="7080"/>
-          <w:tab w:val="left" w:pos="7788"/>
-          <w:tab w:val="left" w:pos="8496"/>
-          <w:tab w:val="left" w:pos="9204"/>
-        </w:tabs>
-        <w:rPr/>
-      </w:pPr>
-      <w:bookmarkStart w:colFirst="0" w:colLast="0" w:name="_36tvg5nh3ryz" w:id="45"/>
-      <w:bookmarkEnd w:id="45"/>
-      <w:r>
-        <w:rPr>
-          <w:rtl w:val="0"/>
-        </w:rPr>
-      </w:r>
-    </w:p>
-    <w:p>
-      <w:pPr>
-        <w:pStyle w:val="Heading2"/>
-        <w:tabs>
-          <w:tab w:val="left" w:pos="708"/>
-          <w:tab w:val="left" w:pos="1416"/>
-          <w:tab w:val="left" w:pos="2124"/>
-          <w:tab w:val="left" w:pos="2832"/>
-          <w:tab w:val="left" w:pos="3540"/>
-          <w:tab w:val="left" w:pos="4248"/>
-          <w:tab w:val="left" w:pos="4956"/>
-          <w:tab w:val="left" w:pos="5664"/>
-          <w:tab w:val="left" w:pos="6372"/>
-          <w:tab w:val="left" w:pos="7080"/>
-          <w:tab w:val="left" w:pos="7788"/>
-          <w:tab w:val="left" w:pos="8496"/>
-          <w:tab w:val="left" w:pos="9204"/>
-        </w:tabs>
-        <w:rPr/>
-      </w:pPr>
-      <w:bookmarkStart w:colFirst="0" w:colLast="0" w:name="_mulsby2kak9" w:id="46"/>
-      <w:bookmarkEnd w:id="46"/>
-      <w:r>
-        <w:rPr>
-          <w:rtl w:val="0"/>
-        </w:rPr>
-      </w:r>
-    </w:p>
-    <w:p>
-      <w:pPr>
-        <w:pStyle w:val="Heading2"/>
-        <w:tabs>
-          <w:tab w:val="left" w:pos="708"/>
-          <w:tab w:val="left" w:pos="1416"/>
-          <w:tab w:val="left" w:pos="2124"/>
-          <w:tab w:val="left" w:pos="2832"/>
-          <w:tab w:val="left" w:pos="3540"/>
-          <w:tab w:val="left" w:pos="4248"/>
-          <w:tab w:val="left" w:pos="4956"/>
-          <w:tab w:val="left" w:pos="5664"/>
-          <w:tab w:val="left" w:pos="6372"/>
-          <w:tab w:val="left" w:pos="7080"/>
-          <w:tab w:val="left" w:pos="7788"/>
-          <w:tab w:val="left" w:pos="8496"/>
-          <w:tab w:val="left" w:pos="9204"/>
-        </w:tabs>
-        <w:rPr/>
-      </w:pPr>
-      <w:bookmarkStart w:colFirst="0" w:colLast="0" w:name="_mvnt83mnracl" w:id="47"/>
-      <w:bookmarkEnd w:id="47"/>
-      <w:r>
-        <w:rPr>
-          <w:rtl w:val="0"/>
-        </w:rPr>
-      </w:r>
-    </w:p>
-    <w:p>
-      <w:pPr>
-        <w:pStyle w:val="Heading2"/>
-        <w:tabs>
-          <w:tab w:val="left" w:pos="708"/>
-          <w:tab w:val="left" w:pos="1416"/>
-          <w:tab w:val="left" w:pos="2124"/>
-          <w:tab w:val="left" w:pos="2832"/>
-          <w:tab w:val="left" w:pos="3540"/>
-          <w:tab w:val="left" w:pos="4248"/>
-          <w:tab w:val="left" w:pos="4956"/>
-          <w:tab w:val="left" w:pos="5664"/>
-          <w:tab w:val="left" w:pos="6372"/>
-          <w:tab w:val="left" w:pos="7080"/>
-          <w:tab w:val="left" w:pos="7788"/>
-          <w:tab w:val="left" w:pos="8496"/>
-          <w:tab w:val="left" w:pos="9204"/>
-        </w:tabs>
-        <w:rPr/>
-      </w:pPr>
-      <w:bookmarkStart w:colFirst="0" w:colLast="0" w:name="_3uve8gv0upg9" w:id="48"/>
-      <w:bookmarkEnd w:id="48"/>
-      <w:r>
-        <w:rPr>
-          <w:rtl w:val="0"/>
-        </w:rPr>
-      </w:r>
-    </w:p>
-    <w:p>
-      <w:pPr>
-        <w:pStyle w:val="Heading2"/>
-        <w:tabs>
-          <w:tab w:val="left" w:pos="708"/>
-          <w:tab w:val="left" w:pos="1416"/>
-          <w:tab w:val="left" w:pos="2124"/>
-          <w:tab w:val="left" w:pos="2832"/>
-          <w:tab w:val="left" w:pos="3540"/>
-          <w:tab w:val="left" w:pos="4248"/>
-          <w:tab w:val="left" w:pos="4956"/>
-          <w:tab w:val="left" w:pos="5664"/>
-          <w:tab w:val="left" w:pos="6372"/>
-          <w:tab w:val="left" w:pos="7080"/>
-          <w:tab w:val="left" w:pos="7788"/>
-          <w:tab w:val="left" w:pos="8496"/>
-          <w:tab w:val="left" w:pos="9204"/>
-        </w:tabs>
-        <w:rPr/>
-      </w:pPr>
-      <w:bookmarkStart w:colFirst="0" w:colLast="0" w:name="_5csq01rqtxvy" w:id="49"/>
-      <w:bookmarkEnd w:id="49"/>
-      <w:r>
-        <w:rPr>
-          <w:rtl w:val="0"/>
-        </w:rPr>
-      </w:r>
-    </w:p>
-    <w:p>
-      <w:pPr>
-        <w:pStyle w:val="Heading2"/>
-        <w:tabs>
-          <w:tab w:val="left" w:pos="708"/>
-          <w:tab w:val="left" w:pos="1416"/>
-          <w:tab w:val="left" w:pos="2124"/>
-          <w:tab w:val="left" w:pos="2832"/>
-          <w:tab w:val="left" w:pos="3540"/>
-          <w:tab w:val="left" w:pos="4248"/>
-          <w:tab w:val="left" w:pos="4956"/>
-          <w:tab w:val="left" w:pos="5664"/>
-          <w:tab w:val="left" w:pos="6372"/>
-          <w:tab w:val="left" w:pos="7080"/>
-          <w:tab w:val="left" w:pos="7788"/>
-          <w:tab w:val="left" w:pos="8496"/>
-          <w:tab w:val="left" w:pos="9204"/>
-        </w:tabs>
-        <w:rPr/>
-      </w:pPr>
-      <w:bookmarkStart w:colFirst="0" w:colLast="0" w:name="_ilrupsouze4f" w:id="50"/>
-      <w:bookmarkEnd w:id="50"/>
-      <w:r>
-        <w:rPr>
-          <w:rtl w:val="0"/>
-        </w:rPr>
-      </w:r>
-    </w:p>
-    <w:p>
-      <w:pPr>
-        <w:pStyle w:val="Heading2"/>
-        <w:tabs>
-          <w:tab w:val="left" w:pos="708"/>
-          <w:tab w:val="left" w:pos="1416"/>
-          <w:tab w:val="left" w:pos="2124"/>
-          <w:tab w:val="left" w:pos="2832"/>
-          <w:tab w:val="left" w:pos="3540"/>
-          <w:tab w:val="left" w:pos="4248"/>
-          <w:tab w:val="left" w:pos="4956"/>
-          <w:tab w:val="left" w:pos="5664"/>
-          <w:tab w:val="left" w:pos="6372"/>
-          <w:tab w:val="left" w:pos="7080"/>
-          <w:tab w:val="left" w:pos="7788"/>
-          <w:tab w:val="left" w:pos="8496"/>
-          <w:tab w:val="left" w:pos="9204"/>
-        </w:tabs>
-        <w:rPr/>
-      </w:pPr>
-      <w:bookmarkStart w:colFirst="0" w:colLast="0" w:name="_4fcvcviqf7r1" w:id="51"/>
-      <w:bookmarkEnd w:id="51"/>
-      <w:r>
-        <w:rPr>
-          <w:rtl w:val="0"/>
-        </w:rPr>
-      </w:r>
-    </w:p>
-    <w:p>
-      <w:pPr>
-        <w:pStyle w:val="Heading2"/>
-        <w:tabs>
-          <w:tab w:val="left" w:pos="708"/>
-          <w:tab w:val="left" w:pos="1416"/>
-          <w:tab w:val="left" w:pos="2124"/>
-          <w:tab w:val="left" w:pos="2832"/>
-          <w:tab w:val="left" w:pos="3540"/>
-          <w:tab w:val="left" w:pos="4248"/>
-          <w:tab w:val="left" w:pos="4956"/>
-          <w:tab w:val="left" w:pos="5664"/>
-          <w:tab w:val="left" w:pos="6372"/>
-          <w:tab w:val="left" w:pos="7080"/>
-          <w:tab w:val="left" w:pos="7788"/>
-          <w:tab w:val="left" w:pos="8496"/>
-          <w:tab w:val="left" w:pos="9204"/>
-        </w:tabs>
-        <w:rPr/>
-      </w:pPr>
-      <w:bookmarkStart w:colFirst="0" w:colLast="0" w:name="_y1ibwym0y7tt" w:id="52"/>
-      <w:bookmarkEnd w:id="52"/>
+      <w:bookmarkStart w:colFirst="0" w:colLast="0" w:name="_bqx88xu6lezn" w:id="27"/>
+      <w:bookmarkEnd w:id="27"/>
       <w:r>
         <w:rPr>
           <w:rtl w:val="0"/>
@@ -11109,117 +10922,17 @@
         <w:rPr/>
       </w:pPr>
       <w:r>
-        <w:rPr>
-          <w:rtl w:val="0"/>
-        </w:rPr>
-      </w:r>
-    </w:p>
-    <w:p>
-      <w:pPr>
-        <w:tabs>
-          <w:tab w:val="left" w:pos="708"/>
-          <w:tab w:val="left" w:pos="1416"/>
-          <w:tab w:val="left" w:pos="2124"/>
-          <w:tab w:val="left" w:pos="2832"/>
-          <w:tab w:val="left" w:pos="3540"/>
-          <w:tab w:val="left" w:pos="4248"/>
-          <w:tab w:val="left" w:pos="4956"/>
-          <w:tab w:val="left" w:pos="5664"/>
-          <w:tab w:val="left" w:pos="6372"/>
-          <w:tab w:val="left" w:pos="7080"/>
-          <w:tab w:val="left" w:pos="7788"/>
-          <w:tab w:val="left" w:pos="8496"/>
-          <w:tab w:val="left" w:pos="9204"/>
-        </w:tabs>
-        <w:rPr/>
-      </w:pPr>
-      <w:r>
-        <w:rPr>
-          <w:rtl w:val="0"/>
-        </w:rPr>
-      </w:r>
-    </w:p>
-    <w:p>
-      <w:pPr>
-        <w:tabs>
-          <w:tab w:val="left" w:pos="708"/>
-          <w:tab w:val="left" w:pos="1416"/>
-          <w:tab w:val="left" w:pos="2124"/>
-          <w:tab w:val="left" w:pos="2832"/>
-          <w:tab w:val="left" w:pos="3540"/>
-          <w:tab w:val="left" w:pos="4248"/>
-          <w:tab w:val="left" w:pos="4956"/>
-          <w:tab w:val="left" w:pos="5664"/>
-          <w:tab w:val="left" w:pos="6372"/>
-          <w:tab w:val="left" w:pos="7080"/>
-          <w:tab w:val="left" w:pos="7788"/>
-          <w:tab w:val="left" w:pos="8496"/>
-          <w:tab w:val="left" w:pos="9204"/>
-        </w:tabs>
-        <w:rPr/>
-      </w:pPr>
-      <w:r>
-        <w:rPr>
-          <w:rtl w:val="0"/>
-        </w:rPr>
-      </w:r>
-    </w:p>
-    <w:p>
-      <w:pPr>
-        <w:tabs>
-          <w:tab w:val="left" w:pos="708"/>
-          <w:tab w:val="left" w:pos="1416"/>
-          <w:tab w:val="left" w:pos="2124"/>
-          <w:tab w:val="left" w:pos="2832"/>
-          <w:tab w:val="left" w:pos="3540"/>
-          <w:tab w:val="left" w:pos="4248"/>
-          <w:tab w:val="left" w:pos="4956"/>
-          <w:tab w:val="left" w:pos="5664"/>
-          <w:tab w:val="left" w:pos="6372"/>
-          <w:tab w:val="left" w:pos="7080"/>
-          <w:tab w:val="left" w:pos="7788"/>
-          <w:tab w:val="left" w:pos="8496"/>
-          <w:tab w:val="left" w:pos="9204"/>
-        </w:tabs>
-        <w:rPr/>
-      </w:pPr>
-      <w:r>
-        <w:rPr>
-          <w:rtl w:val="0"/>
-        </w:rPr>
-      </w:r>
-    </w:p>
-    <w:p>
-      <w:pPr>
-        <w:tabs>
-          <w:tab w:val="left" w:pos="708"/>
-          <w:tab w:val="left" w:pos="1416"/>
-          <w:tab w:val="left" w:pos="2124"/>
-          <w:tab w:val="left" w:pos="2832"/>
-          <w:tab w:val="left" w:pos="3540"/>
-          <w:tab w:val="left" w:pos="4248"/>
-          <w:tab w:val="left" w:pos="4956"/>
-          <w:tab w:val="left" w:pos="5664"/>
-          <w:tab w:val="left" w:pos="6372"/>
-          <w:tab w:val="left" w:pos="7080"/>
-          <w:tab w:val="left" w:pos="7788"/>
-          <w:tab w:val="left" w:pos="8496"/>
-          <w:tab w:val="left" w:pos="9204"/>
-        </w:tabs>
-        <w:rPr/>
-      </w:pPr>
-      <w:r>
         <w:rPr/>
         <w:drawing>
           <wp:inline distB="114300" distT="114300" distL="114300" distR="114300">
             <wp:extent cx="6119820" cy="7543800"/>
             <wp:effectExtent b="0" l="0" r="0" t="0"/>
-            <wp:docPr id="7" name="image3.png"/>
+            <wp:docPr id="8" name="image9.png"/>
             <a:graphic>
               <a:graphicData uri="http://schemas.openxmlformats.org/drawingml/2006/picture">
                 <pic:pic>
                   <pic:nvPicPr>
-                    <pic:cNvPr id="0" name="image3.png"/>
+                    <pic:cNvPr id="0" name="image9.png"/>
                     <pic:cNvPicPr preferRelativeResize="0"/>
                   </pic:nvPicPr>
                   <pic:blipFill>
@@ -11269,42 +10982,17 @@
         <w:rPr/>
       </w:pPr>
       <w:r>
-        <w:rPr>
-          <w:rtl w:val="0"/>
-        </w:rPr>
-      </w:r>
-    </w:p>
-    <w:p>
-      <w:pPr>
-        <w:tabs>
-          <w:tab w:val="left" w:pos="708"/>
-          <w:tab w:val="left" w:pos="1416"/>
-          <w:tab w:val="left" w:pos="2124"/>
-          <w:tab w:val="left" w:pos="2832"/>
-          <w:tab w:val="left" w:pos="3540"/>
-          <w:tab w:val="left" w:pos="4248"/>
-          <w:tab w:val="left" w:pos="4956"/>
-          <w:tab w:val="left" w:pos="5664"/>
-          <w:tab w:val="left" w:pos="6372"/>
-          <w:tab w:val="left" w:pos="7080"/>
-          <w:tab w:val="left" w:pos="7788"/>
-          <w:tab w:val="left" w:pos="8496"/>
-          <w:tab w:val="left" w:pos="9204"/>
-        </w:tabs>
-        <w:rPr/>
-      </w:pPr>
-      <w:r>
         <w:rPr/>
         <w:drawing>
           <wp:inline distB="114300" distT="114300" distL="114300" distR="114300">
             <wp:extent cx="5909654" cy="9079548"/>
             <wp:effectExtent b="0" l="0" r="0" t="0"/>
-            <wp:docPr id="21" name="image15.png"/>
+            <wp:docPr id="22" name="image19.png"/>
             <a:graphic>
               <a:graphicData uri="http://schemas.openxmlformats.org/drawingml/2006/picture">
                 <pic:pic>
                   <pic:nvPicPr>
-                    <pic:cNvPr id="0" name="image15.png"/>
+                    <pic:cNvPr id="0" name="image19.png"/>
                     <pic:cNvPicPr preferRelativeResize="0"/>
                   </pic:nvPicPr>
                   <pic:blipFill>
@@ -11434,12 +11122,12 @@
           <wp:inline distB="114300" distT="114300" distL="114300" distR="114300">
             <wp:extent cx="6119820" cy="6159500"/>
             <wp:effectExtent b="0" l="0" r="0" t="0"/>
-            <wp:docPr id="13" name="image7.png"/>
+            <wp:docPr id="14" name="image10.png"/>
             <a:graphic>
               <a:graphicData uri="http://schemas.openxmlformats.org/drawingml/2006/picture">
                 <pic:pic>
                   <pic:nvPicPr>
-                    <pic:cNvPr id="0" name="image7.png"/>
+                    <pic:cNvPr id="0" name="image10.png"/>
                     <pic:cNvPicPr preferRelativeResize="0"/>
                   </pic:nvPicPr>
                   <pic:blipFill>
@@ -11719,12 +11407,12 @@
           <wp:inline distB="114300" distT="114300" distL="114300" distR="114300">
             <wp:extent cx="6119820" cy="5562600"/>
             <wp:effectExtent b="0" l="0" r="0" t="0"/>
-            <wp:docPr id="10" name="image9.png"/>
+            <wp:docPr id="11" name="image13.png"/>
             <a:graphic>
               <a:graphicData uri="http://schemas.openxmlformats.org/drawingml/2006/picture">
                 <pic:pic>
                   <pic:nvPicPr>
-                    <pic:cNvPr id="0" name="image9.png"/>
+                    <pic:cNvPr id="0" name="image13.png"/>
                     <pic:cNvPicPr preferRelativeResize="0"/>
                   </pic:nvPicPr>
                   <pic:blipFill>
@@ -12844,8 +12532,8 @@
         </w:tabs>
         <w:rPr/>
       </w:pPr>
-      <w:bookmarkStart w:colFirst="0" w:colLast="0" w:name="_zhqk5w1sitpa" w:id="53"/>
-      <w:bookmarkEnd w:id="53"/>
+      <w:bookmarkStart w:colFirst="0" w:colLast="0" w:name="_zhqk5w1sitpa" w:id="28"/>
+      <w:bookmarkEnd w:id="28"/>
       <w:r>
         <w:rPr>
           <w:rtl w:val="0"/>
@@ -12872,8 +12560,8 @@
         </w:tabs>
         <w:rPr/>
       </w:pPr>
-      <w:bookmarkStart w:colFirst="0" w:colLast="0" w:name="_45b6u1z2eqv9" w:id="54"/>
-      <w:bookmarkEnd w:id="54"/>
+      <w:bookmarkStart w:colFirst="0" w:colLast="0" w:name="_45b6u1z2eqv9" w:id="29"/>
+      <w:bookmarkEnd w:id="29"/>
       <w:r>
         <w:rPr>
           <w:rtl w:val="0"/>
@@ -12932,12 +12620,12 @@
           <wp:inline distB="114300" distT="114300" distL="114300" distR="114300">
             <wp:extent cx="6119820" cy="1930400"/>
             <wp:effectExtent b="0" l="0" r="0" t="0"/>
-            <wp:docPr id="5" name="image4.png"/>
+            <wp:docPr id="6" name="image12.png"/>
             <a:graphic>
               <a:graphicData uri="http://schemas.openxmlformats.org/drawingml/2006/picture">
                 <pic:pic>
                   <pic:nvPicPr>
-                    <pic:cNvPr id="0" name="image4.png"/>
+                    <pic:cNvPr id="0" name="image12.png"/>
                     <pic:cNvPicPr preferRelativeResize="0"/>
                   </pic:nvPicPr>
                   <pic:blipFill>
@@ -13073,81 +12761,6 @@
     </w:p>
     <w:p>
       <w:pPr>
-        <w:tabs>
-          <w:tab w:val="left" w:pos="708"/>
-          <w:tab w:val="left" w:pos="1416"/>
-          <w:tab w:val="left" w:pos="2124"/>
-          <w:tab w:val="left" w:pos="2832"/>
-          <w:tab w:val="left" w:pos="3540"/>
-          <w:tab w:val="left" w:pos="4248"/>
-          <w:tab w:val="left" w:pos="4956"/>
-          <w:tab w:val="left" w:pos="5664"/>
-          <w:tab w:val="left" w:pos="6372"/>
-          <w:tab w:val="left" w:pos="7080"/>
-          <w:tab w:val="left" w:pos="7788"/>
-          <w:tab w:val="left" w:pos="8496"/>
-          <w:tab w:val="left" w:pos="9204"/>
-        </w:tabs>
-        <w:rPr/>
-      </w:pPr>
-      <w:r>
-        <w:rPr>
-          <w:rtl w:val="0"/>
-        </w:rPr>
-      </w:r>
-    </w:p>
-    <w:p>
-      <w:pPr>
-        <w:tabs>
-          <w:tab w:val="left" w:pos="708"/>
-          <w:tab w:val="left" w:pos="1416"/>
-          <w:tab w:val="left" w:pos="2124"/>
-          <w:tab w:val="left" w:pos="2832"/>
-          <w:tab w:val="left" w:pos="3540"/>
-          <w:tab w:val="left" w:pos="4248"/>
-          <w:tab w:val="left" w:pos="4956"/>
-          <w:tab w:val="left" w:pos="5664"/>
-          <w:tab w:val="left" w:pos="6372"/>
-          <w:tab w:val="left" w:pos="7080"/>
-          <w:tab w:val="left" w:pos="7788"/>
-          <w:tab w:val="left" w:pos="8496"/>
-          <w:tab w:val="left" w:pos="9204"/>
-        </w:tabs>
-        <w:rPr/>
-      </w:pPr>
-      <w:r>
-        <w:rPr>
-          <w:rtl w:val="0"/>
-        </w:rPr>
-      </w:r>
-    </w:p>
-    <w:p>
-      <w:pPr>
-        <w:tabs>
-          <w:tab w:val="left" w:pos="708"/>
-          <w:tab w:val="left" w:pos="1416"/>
-          <w:tab w:val="left" w:pos="2124"/>
-          <w:tab w:val="left" w:pos="2832"/>
-          <w:tab w:val="left" w:pos="3540"/>
-          <w:tab w:val="left" w:pos="4248"/>
-          <w:tab w:val="left" w:pos="4956"/>
-          <w:tab w:val="left" w:pos="5664"/>
-          <w:tab w:val="left" w:pos="6372"/>
-          <w:tab w:val="left" w:pos="7080"/>
-          <w:tab w:val="left" w:pos="7788"/>
-          <w:tab w:val="left" w:pos="8496"/>
-          <w:tab w:val="left" w:pos="9204"/>
-        </w:tabs>
-        <w:rPr/>
-      </w:pPr>
-      <w:r>
-        <w:rPr>
-          <w:rtl w:val="0"/>
-        </w:rPr>
-      </w:r>
-    </w:p>
-    <w:p>
-      <w:pPr>
         <w:pStyle w:val="Heading2"/>
         <w:tabs>
           <w:tab w:val="left" w:pos="708"/>
@@ -13170,13 +12783,13 @@
           <w:szCs w:val="22"/>
         </w:rPr>
       </w:pPr>
-      <w:bookmarkStart w:colFirst="0" w:colLast="0" w:name="_i07xxl9yzqh7" w:id="55"/>
-      <w:bookmarkEnd w:id="55"/>
-      <w:r>
-        <w:rPr>
-          <w:rtl w:val="0"/>
-        </w:rPr>
-        <w:t xml:space="preserve">ma2.3. Arquitetura versão 3 </w:t>
+      <w:bookmarkStart w:colFirst="0" w:colLast="0" w:name="_i07xxl9yzqh7" w:id="30"/>
+      <w:bookmarkEnd w:id="30"/>
+      <w:r>
+        <w:rPr>
+          <w:rtl w:val="0"/>
+        </w:rPr>
+        <w:t xml:space="preserve"> Arquitetura versão 3 </w:t>
       </w:r>
       <w:r>
         <w:rPr>
@@ -13213,12 +12826,12 @@
           <wp:inline distB="114300" distT="114300" distL="114300" distR="114300">
             <wp:extent cx="6119820" cy="8051800"/>
             <wp:effectExtent b="0" l="0" r="0" t="0"/>
-            <wp:docPr id="18" name="image11.png"/>
+            <wp:docPr id="19" name="image7.png"/>
             <a:graphic>
               <a:graphicData uri="http://schemas.openxmlformats.org/drawingml/2006/picture">
                 <pic:pic>
                   <pic:nvPicPr>
-                    <pic:cNvPr id="0" name="image11.png"/>
+                    <pic:cNvPr id="0" name="image7.png"/>
                     <pic:cNvPicPr preferRelativeResize="0"/>
                   </pic:nvPicPr>
                   <pic:blipFill>
@@ -14226,8 +13839,8 @@
         <w:spacing w:after="160" w:line="259" w:lineRule="auto"/>
         <w:rPr/>
       </w:pPr>
-      <w:bookmarkStart w:colFirst="0" w:colLast="0" w:name="_v51amp5m28ia" w:id="56"/>
-      <w:bookmarkEnd w:id="56"/>
+      <w:bookmarkStart w:colFirst="0" w:colLast="0" w:name="_v51amp5m28ia" w:id="31"/>
+      <w:bookmarkEnd w:id="31"/>
       <w:r>
         <w:rPr>
           <w:rtl w:val="0"/>
@@ -14255,8 +13868,8 @@
         </w:tabs>
         <w:rPr/>
       </w:pPr>
-      <w:bookmarkStart w:colFirst="0" w:colLast="0" w:name="_quwn4gxonprd" w:id="57"/>
-      <w:bookmarkEnd w:id="57"/>
+      <w:bookmarkStart w:colFirst="0" w:colLast="0" w:name="_quwn4gxonprd" w:id="32"/>
+      <w:bookmarkEnd w:id="32"/>
       <w:r>
         <w:rPr>
           <w:color w:val="000000"/>
@@ -14292,8 +13905,8 @@
         </w:tabs>
         <w:rPr/>
       </w:pPr>
-      <w:bookmarkStart w:colFirst="0" w:colLast="0" w:name="_9940qhx9i6c0" w:id="58"/>
-      <w:bookmarkEnd w:id="58"/>
+      <w:bookmarkStart w:colFirst="0" w:colLast="0" w:name="_9940qhx9i6c0" w:id="33"/>
+      <w:bookmarkEnd w:id="33"/>
       <w:r>
         <w:rPr>
           <w:rtl w:val="0"/>
@@ -14349,21 +13962,21 @@
       </w:tblPr>
       <w:tblGrid>
         <w:gridCol w:w="330"/>
-        <w:gridCol w:w="840"/>
-        <w:gridCol w:w="1605"/>
-        <w:gridCol w:w="1440"/>
-        <w:gridCol w:w="1140"/>
-        <w:gridCol w:w="1500"/>
-        <w:gridCol w:w="1725"/>
+        <w:gridCol w:w="810"/>
+        <w:gridCol w:w="1620"/>
+        <w:gridCol w:w="1575"/>
+        <w:gridCol w:w="1260"/>
+        <w:gridCol w:w="1455"/>
+        <w:gridCol w:w="1530"/>
         <w:tblGridChange w:id="0">
           <w:tblGrid>
             <w:gridCol w:w="330"/>
-            <w:gridCol w:w="840"/>
-            <w:gridCol w:w="1605"/>
-            <w:gridCol w:w="1440"/>
-            <w:gridCol w:w="1140"/>
-            <w:gridCol w:w="1500"/>
-            <w:gridCol w:w="1725"/>
+            <w:gridCol w:w="810"/>
+            <w:gridCol w:w="1620"/>
+            <w:gridCol w:w="1575"/>
+            <w:gridCol w:w="1260"/>
+            <w:gridCol w:w="1455"/>
+            <w:gridCol w:w="1530"/>
           </w:tblGrid>
         </w:tblGridChange>
       </w:tblGrid>
@@ -15207,7 +14820,7 @@
               <w:rPr>
                 <w:rtl w:val="0"/>
               </w:rPr>
-              <w:t xml:space="preserve">buzzer </w:t>
+              <w:t xml:space="preserve">Buzzer </w:t>
             </w:r>
           </w:p>
         </w:tc>
@@ -15315,6 +14928,7 @@
       <w:tr>
         <w:trPr>
           <w:cantSplit w:val="0"/>
+          <w:trHeight w:val="1395" w:hRule="atLeast"/>
           <w:tblHeader w:val="0"/>
         </w:trPr>
         <w:tc>
@@ -15531,6 +15145,233 @@
           </w:p>
         </w:tc>
       </w:tr>
+      <w:tr>
+        <w:trPr>
+          <w:cantSplit w:val="0"/>
+          <w:trHeight w:val="1395" w:hRule="atLeast"/>
+          <w:tblHeader w:val="0"/>
+        </w:trPr>
+        <w:tc>
+          <w:tcPr>
+            <w:shd w:fill="auto" w:val="clear"/>
+            <w:tcMar>
+              <w:top w:w="100.0" w:type="dxa"/>
+              <w:left w:w="100.0" w:type="dxa"/>
+              <w:bottom w:w="100.0" w:type="dxa"/>
+              <w:right w:w="100.0" w:type="dxa"/>
+            </w:tcMar>
+            <w:vAlign w:val="top"/>
+          </w:tcPr>
+          <w:p>
+            <w:pPr>
+              <w:keepNext w:val="0"/>
+              <w:keepLines w:val="0"/>
+              <w:pageBreakBefore w:val="0"/>
+              <w:widowControl w:val="0"/>
+              <w:pBdr>
+                <w:top w:space="0" w:sz="0" w:val="nil"/>
+                <w:left w:space="0" w:sz="0" w:val="nil"/>
+                <w:bottom w:space="0" w:sz="0" w:val="nil"/>
+                <w:right w:space="0" w:sz="0" w:val="nil"/>
+                <w:between w:space="0" w:sz="0" w:val="nil"/>
+              </w:pBdr>
+              <w:shd w:fill="auto" w:val="clear"/>
+              <w:spacing w:after="0" w:before="0" w:line="240" w:lineRule="auto"/>
+              <w:ind w:left="0" w:right="0" w:firstLine="0"/>
+              <w:jc w:val="left"/>
+              <w:rPr/>
+            </w:pPr>
+            <w:r>
+              <w:rPr>
+                <w:rtl w:val="0"/>
+              </w:rPr>
+              <w:t xml:space="preserve">5</w:t>
+            </w:r>
+          </w:p>
+        </w:tc>
+        <w:tc>
+          <w:tcPr>
+            <w:shd w:fill="auto" w:val="clear"/>
+            <w:tcMar>
+              <w:top w:w="100.0" w:type="dxa"/>
+              <w:left w:w="100.0" w:type="dxa"/>
+              <w:bottom w:w="100.0" w:type="dxa"/>
+              <w:right w:w="100.0" w:type="dxa"/>
+            </w:tcMar>
+            <w:vAlign w:val="top"/>
+          </w:tcPr>
+          <w:p>
+            <w:pPr>
+              <w:keepNext w:val="0"/>
+              <w:keepLines w:val="0"/>
+              <w:pageBreakBefore w:val="0"/>
+              <w:widowControl w:val="0"/>
+              <w:pBdr>
+                <w:top w:space="0" w:sz="0" w:val="nil"/>
+                <w:left w:space="0" w:sz="0" w:val="nil"/>
+                <w:bottom w:space="0" w:sz="0" w:val="nil"/>
+                <w:right w:space="0" w:sz="0" w:val="nil"/>
+                <w:between w:space="0" w:sz="0" w:val="nil"/>
+              </w:pBdr>
+              <w:shd w:fill="auto" w:val="clear"/>
+              <w:spacing w:after="0" w:before="0" w:line="240" w:lineRule="auto"/>
+              <w:ind w:left="0" w:right="0" w:firstLine="0"/>
+              <w:jc w:val="center"/>
+              <w:rPr/>
+            </w:pPr>
+            <w:r>
+              <w:rPr>
+                <w:rtl w:val="0"/>
+              </w:rPr>
+              <w:t xml:space="preserve">1</w:t>
+            </w:r>
+          </w:p>
+        </w:tc>
+        <w:tc>
+          <w:tcPr>
+            <w:shd w:fill="auto" w:val="clear"/>
+            <w:tcMar>
+              <w:top w:w="100.0" w:type="dxa"/>
+              <w:left w:w="100.0" w:type="dxa"/>
+              <w:bottom w:w="100.0" w:type="dxa"/>
+              <w:right w:w="100.0" w:type="dxa"/>
+            </w:tcMar>
+            <w:vAlign w:val="top"/>
+          </w:tcPr>
+          <w:p>
+            <w:pPr>
+              <w:widowControl w:val="0"/>
+              <w:spacing w:after="0" w:line="240" w:lineRule="auto"/>
+              <w:rPr>
+                <w:highlight w:val="white"/>
+              </w:rPr>
+            </w:pPr>
+            <w:r>
+              <w:rPr>
+                <w:highlight w:val="white"/>
+                <w:rtl w:val="0"/>
+              </w:rPr>
+              <w:t xml:space="preserve">LDR</w:t>
+            </w:r>
+          </w:p>
+        </w:tc>
+        <w:tc>
+          <w:tcPr>
+            <w:shd w:fill="auto" w:val="clear"/>
+            <w:tcMar>
+              <w:top w:w="100.0" w:type="dxa"/>
+              <w:left w:w="100.0" w:type="dxa"/>
+              <w:bottom w:w="100.0" w:type="dxa"/>
+              <w:right w:w="100.0" w:type="dxa"/>
+            </w:tcMar>
+            <w:vAlign w:val="top"/>
+          </w:tcPr>
+          <w:p>
+            <w:pPr>
+              <w:widowControl w:val="0"/>
+              <w:spacing w:after="0" w:line="240" w:lineRule="auto"/>
+              <w:rPr>
+                <w:highlight w:val="white"/>
+              </w:rPr>
+            </w:pPr>
+            <w:r>
+              <w:rPr>
+                <w:highlight w:val="white"/>
+                <w:rtl w:val="0"/>
+              </w:rPr>
+              <w:t xml:space="preserve">Nível de luminosidade incidente</w:t>
+            </w:r>
+          </w:p>
+        </w:tc>
+        <w:tc>
+          <w:tcPr>
+            <w:shd w:fill="auto" w:val="clear"/>
+            <w:tcMar>
+              <w:top w:w="100.0" w:type="dxa"/>
+              <w:left w:w="100.0" w:type="dxa"/>
+              <w:bottom w:w="100.0" w:type="dxa"/>
+              <w:right w:w="100.0" w:type="dxa"/>
+            </w:tcMar>
+            <w:vAlign w:val="top"/>
+          </w:tcPr>
+          <w:p>
+            <w:pPr>
+              <w:widowControl w:val="0"/>
+              <w:spacing w:after="0" w:line="240" w:lineRule="auto"/>
+              <w:rPr/>
+            </w:pPr>
+            <w:r>
+              <w:rPr>
+                <w:rtl w:val="0"/>
+              </w:rPr>
+              <w:t xml:space="preserve">Interface web</w:t>
+            </w:r>
+          </w:p>
+        </w:tc>
+        <w:tc>
+          <w:tcPr>
+            <w:shd w:fill="auto" w:val="clear"/>
+            <w:tcMar>
+              <w:top w:w="100.0" w:type="dxa"/>
+              <w:left w:w="100.0" w:type="dxa"/>
+              <w:bottom w:w="100.0" w:type="dxa"/>
+              <w:right w:w="100.0" w:type="dxa"/>
+            </w:tcMar>
+            <w:vAlign w:val="top"/>
+          </w:tcPr>
+          <w:p>
+            <w:pPr>
+              <w:widowControl w:val="0"/>
+              <w:spacing w:after="0" w:line="240" w:lineRule="auto"/>
+              <w:rPr/>
+            </w:pPr>
+            <w:r>
+              <w:rPr>
+                <w:rtl w:val="0"/>
+              </w:rPr>
+              <w:t xml:space="preserve">Um número que aumenta à medida da luminosidade movimenta uma bolinha no front-end</w:t>
+            </w:r>
+          </w:p>
+        </w:tc>
+        <w:tc>
+          <w:tcPr>
+            <w:shd w:fill="auto" w:val="clear"/>
+            <w:tcMar>
+              <w:top w:w="100.0" w:type="dxa"/>
+              <w:left w:w="100.0" w:type="dxa"/>
+              <w:bottom w:w="100.0" w:type="dxa"/>
+              <w:right w:w="100.0" w:type="dxa"/>
+            </w:tcMar>
+            <w:vAlign w:val="top"/>
+          </w:tcPr>
+          <w:p>
+            <w:pPr>
+              <w:widowControl w:val="0"/>
+              <w:spacing w:after="0" w:line="240" w:lineRule="auto"/>
+              <w:rPr/>
+            </w:pPr>
+            <w:r>
+              <w:rPr>
+                <w:rtl w:val="0"/>
+              </w:rPr>
+              <w:t xml:space="preserve">(Temporário)</w:t>
+            </w:r>
+          </w:p>
+          <w:p>
+            <w:pPr>
+              <w:widowControl w:val="0"/>
+              <w:spacing w:after="0" w:line="240" w:lineRule="auto"/>
+              <w:rPr/>
+            </w:pPr>
+            <w:r>
+              <w:rPr>
+                <w:rtl w:val="0"/>
+              </w:rPr>
+              <w:t xml:space="preserve">Está sendo utilizado como sensor de teste para a interface web</w:t>
+            </w:r>
+          </w:p>
+        </w:tc>
+      </w:tr>
     </w:tbl>
     <w:p>
       <w:pPr>
@@ -15580,8 +15421,8 @@
         </w:tabs>
         <w:rPr/>
       </w:pPr>
-      <w:bookmarkStart w:colFirst="0" w:colLast="0" w:name="_5iqq0b1vad28" w:id="59"/>
-      <w:bookmarkEnd w:id="59"/>
+      <w:bookmarkStart w:colFirst="0" w:colLast="0" w:name="_5iqq0b1vad28" w:id="34"/>
+      <w:bookmarkEnd w:id="34"/>
       <w:r>
         <w:rPr>
           <w:rtl w:val="0"/>
@@ -15608,8 +15449,8 @@
         </w:tabs>
         <w:rPr/>
       </w:pPr>
-      <w:bookmarkStart w:colFirst="0" w:colLast="0" w:name="_lspsm1f4pttg" w:id="60"/>
-      <w:bookmarkEnd w:id="60"/>
+      <w:bookmarkStart w:colFirst="0" w:colLast="0" w:name="_lspsm1f4pttg" w:id="35"/>
+      <w:bookmarkEnd w:id="35"/>
       <w:r>
         <w:rPr>
           <w:rtl w:val="0"/>
@@ -15640,9 +15481,7 @@
         <w:rPr>
           <w:rtl w:val="0"/>
         </w:rPr>
-        <w:t xml:space="preserve">Aqui você deve registrar diversas situações de uso de seu sistema como um todo, indicando exemplos de ação do usuário e resposta do sistema, apontando como o ambiente deverá estar configurado para receber a ação e produzir a resposta. Estes registros serão utilizados para testar seu sistema, portanto, descreva várias situações, incluindo não apenas casos de sucesso, mas também de falha nos comportamentos do sistema. </w:t>
-        <w:br w:type="textWrapping"/>
-        <w:t xml:space="preserve">Siga as nomenclaturas e convenções já utilizadas na seção 2, e não se esqueça dos alinhamentos de negócios e experiência do usuário para pensar em situações representativas. Preencha a tabela abaixo e transforme-a ao longo das sprints.</w:t>
+        <w:t xml:space="preserve">Nota: Como estamos no desenvolvimento, o único sensor descrito abaixo será o LDR, o qual não estará na entrega final, e será substituído pelos componentes realmente úteis.</w:t>
       </w:r>
     </w:p>
     <w:p>
@@ -15821,10 +15660,12 @@
       <w:tr>
         <w:trPr>
           <w:cantSplit w:val="0"/>
+          <w:trHeight w:val="420" w:hRule="atLeast"/>
           <w:tblHeader w:val="0"/>
         </w:trPr>
         <w:tc>
           <w:tcPr>
+            <w:gridSpan w:val="4"/>
             <w:shd w:fill="auto" w:val="clear"/>
             <w:tcMar>
               <w:top w:w="100.0" w:type="dxa"/>
@@ -15838,88 +15679,17 @@
             <w:pPr>
               <w:widowControl w:val="0"/>
               <w:spacing w:after="0" w:line="240" w:lineRule="auto"/>
-              <w:rPr/>
-            </w:pPr>
-            <w:r>
-              <w:rPr>
-                <w:rtl w:val="0"/>
-              </w:rPr>
-              <w:t xml:space="preserve">1</w:t>
-            </w:r>
-          </w:p>
-        </w:tc>
-        <w:tc>
-          <w:tcPr>
-            <w:shd w:fill="auto" w:val="clear"/>
-            <w:tcMar>
-              <w:top w:w="100.0" w:type="dxa"/>
-              <w:left w:w="100.0" w:type="dxa"/>
-              <w:bottom w:w="100.0" w:type="dxa"/>
-              <w:right w:w="100.0" w:type="dxa"/>
-            </w:tcMar>
-            <w:vAlign w:val="top"/>
-          </w:tcPr>
-          <w:p>
-            <w:pPr>
-              <w:widowControl w:val="0"/>
-              <w:spacing w:after="0" w:line="240" w:lineRule="auto"/>
-              <w:rPr/>
-            </w:pPr>
-            <w:r>
-              <w:rPr>
-                <w:rtl w:val="0"/>
-              </w:rPr>
-              <w:t xml:space="preserve">ex. precisa de um computador conectado na interface, dois ou mais dispositivos que simulem o posicionamento de um item X no espaço físico etc.</w:t>
-            </w:r>
-          </w:p>
-        </w:tc>
-        <w:tc>
-          <w:tcPr>
-            <w:shd w:fill="auto" w:val="clear"/>
-            <w:tcMar>
-              <w:top w:w="100.0" w:type="dxa"/>
-              <w:left w:w="100.0" w:type="dxa"/>
-              <w:bottom w:w="100.0" w:type="dxa"/>
-              <w:right w:w="100.0" w:type="dxa"/>
-            </w:tcMar>
-            <w:vAlign w:val="top"/>
-          </w:tcPr>
-          <w:p>
-            <w:pPr>
-              <w:widowControl w:val="0"/>
-              <w:spacing w:after="0" w:line="240" w:lineRule="auto"/>
-              <w:rPr/>
-            </w:pPr>
-            <w:r>
-              <w:rPr>
-                <w:rtl w:val="0"/>
-              </w:rPr>
-              <w:t xml:space="preserve">ex. usuário logado busca a localização do item X, que está ativo e operando normalmente</w:t>
-            </w:r>
-          </w:p>
-        </w:tc>
-        <w:tc>
-          <w:tcPr>
-            <w:shd w:fill="auto" w:val="clear"/>
-            <w:tcMar>
-              <w:top w:w="100.0" w:type="dxa"/>
-              <w:left w:w="100.0" w:type="dxa"/>
-              <w:bottom w:w="100.0" w:type="dxa"/>
-              <w:right w:w="100.0" w:type="dxa"/>
-            </w:tcMar>
-            <w:vAlign w:val="top"/>
-          </w:tcPr>
-          <w:p>
-            <w:pPr>
-              <w:widowControl w:val="0"/>
-              <w:spacing w:after="0" w:line="240" w:lineRule="auto"/>
-              <w:rPr/>
-            </w:pPr>
-            <w:r>
-              <w:rPr>
-                <w:rtl w:val="0"/>
-              </w:rPr>
-              <w:t xml:space="preserve">ex. interface do sistema acessa os dados da última localização registrada do item X e apresenta, constando local e horário de última atualização</w:t>
+              <w:jc w:val="center"/>
+              <w:rPr>
+                <w:b w:val="1"/>
+              </w:rPr>
+            </w:pPr>
+            <w:r>
+              <w:rPr>
+                <w:b w:val="1"/>
+                <w:rtl w:val="0"/>
+              </w:rPr>
+              <w:t xml:space="preserve">Sprint 3</w:t>
             </w:r>
           </w:p>
         </w:tc>
@@ -15950,7 +15720,7 @@
               <w:rPr>
                 <w:rtl w:val="0"/>
               </w:rPr>
-              <w:t xml:space="preserve">2</w:t>
+              <w:t xml:space="preserve">1</w:t>
             </w:r>
           </w:p>
         </w:tc>
@@ -15969,12 +15739,16 @@
             <w:pPr>
               <w:widowControl w:val="0"/>
               <w:spacing w:after="0" w:line="240" w:lineRule="auto"/>
-              <w:rPr/>
-            </w:pPr>
-            <w:r>
-              <w:rPr>
-                <w:rtl w:val="0"/>
-              </w:rPr>
+              <w:rPr>
+                <w:color w:val="ff0000"/>
+              </w:rPr>
+            </w:pPr>
+            <w:r>
+              <w:rPr>
+                <w:color w:val="ff0000"/>
+                <w:rtl w:val="0"/>
+              </w:rPr>
+              <w:t xml:space="preserve">Algum dispositivo deve acessar o website. Este deve estar conectado a uma rede, bem como uma tag, que neste caso, também age como um beacon, pois ele mesmo obtêm os dados, e os envia ao front-end.</w:t>
             </w:r>
           </w:p>
         </w:tc>
@@ -15993,12 +15767,16 @@
             <w:pPr>
               <w:widowControl w:val="0"/>
               <w:spacing w:after="0" w:line="240" w:lineRule="auto"/>
-              <w:rPr/>
-            </w:pPr>
-            <w:r>
-              <w:rPr>
-                <w:rtl w:val="0"/>
-              </w:rPr>
+              <w:rPr>
+                <w:color w:val="ff0000"/>
+              </w:rPr>
+            </w:pPr>
+            <w:r>
+              <w:rPr>
+                <w:color w:val="ff0000"/>
+                <w:rtl w:val="0"/>
+              </w:rPr>
+              <w:t xml:space="preserve">O usuário ao acessar a interface web, se conecta à tag, que faz a leitura da luminosidade. Ao incidir uma sombra, ou uma luz sobre a tag, as novas leituras são obtidas.</w:t>
             </w:r>
           </w:p>
         </w:tc>
@@ -16017,12 +15795,16 @@
             <w:pPr>
               <w:widowControl w:val="0"/>
               <w:spacing w:after="0" w:line="240" w:lineRule="auto"/>
-              <w:rPr/>
-            </w:pPr>
-            <w:r>
-              <w:rPr>
-                <w:rtl w:val="0"/>
-              </w:rPr>
+              <w:rPr>
+                <w:color w:val="ff0000"/>
+              </w:rPr>
+            </w:pPr>
+            <w:r>
+              <w:rPr>
+                <w:color w:val="ff0000"/>
+                <w:rtl w:val="0"/>
+              </w:rPr>
+              <w:t xml:space="preserve">O número da leitura de luminosidade atual é apresentado na página, em que um número maior representa uma maior luminosidade. Além disso, a movimentação de uma bolinha azul claro representa o rastreio da tag, para ilustrar como o sistema funcionará futuramente com o rastreio real do ativo.</w:t>
             </w:r>
           </w:p>
         </w:tc>
@@ -16053,7 +15835,7 @@
               <w:rPr>
                 <w:rtl w:val="0"/>
               </w:rPr>
-              <w:t xml:space="preserve">3</w:t>
+              <w:t xml:space="preserve">2</w:t>
             </w:r>
           </w:p>
         </w:tc>
@@ -16078,6 +15860,7 @@
               <w:rPr>
                 <w:rtl w:val="0"/>
               </w:rPr>
+              <w:t xml:space="preserve">No teste de envio de dados para o front-end, existe apenas uma plaquinha ESP32 conectada. Essa plaquinha contém um sensor de luz (LDR) conectado à ela e também serve como host de um servidor embarcado, criando uma rede de conexão WiFi. Um computador, que irá acessar a aplicação web (front-end), utiliza o endereço de IP da plaquinha como endereço URL no navegador.</w:t>
             </w:r>
           </w:p>
         </w:tc>
@@ -16102,6 +15885,20 @@
               <w:rPr>
                 <w:rtl w:val="0"/>
               </w:rPr>
+              <w:t xml:space="preserve">O usuário, ao acessar a interface web, se conecta à tag, que faz a leitura da luminosidade.</w:t>
+            </w:r>
+          </w:p>
+          <w:p>
+            <w:pPr>
+              <w:widowControl w:val="0"/>
+              <w:spacing w:after="0" w:line="240" w:lineRule="auto"/>
+              <w:rPr/>
+            </w:pPr>
+            <w:r>
+              <w:rPr>
+                <w:rtl w:val="0"/>
+              </w:rPr>
+              <w:t xml:space="preserve">Pode também incidir variações de luz no LDR da plaquinha.</w:t>
             </w:r>
           </w:p>
         </w:tc>
@@ -16126,6 +15923,7 @@
               <w:rPr>
                 <w:rtl w:val="0"/>
               </w:rPr>
+              <w:t xml:space="preserve">O número da leitura de luminosidade atual é apresentado na página, em que um número maior representa uma maior luminosidade. Além disso, a movimentação de uma bolinha azul claro representa o rastreio da tag, para ilustrar como o sistema funcionará futuramente com o rastreio real do ativo. Essas respostas são atualizadas de maneira síncrona, sem necessidade de recarregar a página.</w:t>
             </w:r>
           </w:p>
         </w:tc>
@@ -16156,7 +15954,7 @@
               <w:rPr>
                 <w:rtl w:val="0"/>
               </w:rPr>
-              <w:t xml:space="preserve">4</w:t>
+              <w:t xml:space="preserve">3</w:t>
             </w:r>
           </w:p>
         </w:tc>
@@ -16181,6 +15979,46 @@
               <w:rPr>
                 <w:rtl w:val="0"/>
               </w:rPr>
+              <w:t xml:space="preserve">O ambiente é composto por duas plaquinhas, uma </w:t>
+            </w:r>
+            <w:r>
+              <w:rPr>
+                <w:i w:val="1"/>
+                <w:rtl w:val="0"/>
+              </w:rPr>
+              <w:t xml:space="preserve">tag</w:t>
+            </w:r>
+            <w:r>
+              <w:rPr>
+                <w:rtl w:val="0"/>
+              </w:rPr>
+              <w:t xml:space="preserve"> e um </w:t>
+            </w:r>
+            <w:r>
+              <w:rPr>
+                <w:i w:val="1"/>
+                <w:rtl w:val="0"/>
+              </w:rPr>
+              <w:t xml:space="preserve">beacon</w:t>
+            </w:r>
+            <w:r>
+              <w:rPr>
+                <w:rtl w:val="0"/>
+              </w:rPr>
+              <w:t xml:space="preserve">, além de um computador para acessar a aplicação web e receber leituras por meio da Arduino IDE. Os dados de output gerados são leituras do tempo de comunicação entre as ESP32, que estão conectadas na rede do servidor embarcado do </w:t>
+            </w:r>
+            <w:r>
+              <w:rPr>
+                <w:i w:val="1"/>
+                <w:rtl w:val="0"/>
+              </w:rPr>
+              <w:t xml:space="preserve">beacon</w:t>
+            </w:r>
+            <w:r>
+              <w:rPr>
+                <w:rtl w:val="0"/>
+              </w:rPr>
+              <w:t xml:space="preserve">.</w:t>
             </w:r>
           </w:p>
         </w:tc>
@@ -16205,6 +16043,32 @@
               <w:rPr>
                 <w:rtl w:val="0"/>
               </w:rPr>
+              <w:t xml:space="preserve">O usuário acessa a página web e </w:t>
+            </w:r>
+            <w:r>
+              <w:rPr>
+                <w:rtl w:val="0"/>
+              </w:rPr>
+              <w:t xml:space="preserve">recarrega</w:t>
+            </w:r>
+            <w:r>
+              <w:rPr>
+                <w:rtl w:val="0"/>
+              </w:rPr>
+              <w:t xml:space="preserve"> ela para cada nova leitura do tempo de resposta. Além disso, o usuário pode mover livremente a </w:t>
+            </w:r>
+            <w:r>
+              <w:rPr>
+                <w:i w:val="1"/>
+                <w:rtl w:val="0"/>
+              </w:rPr>
+              <w:t xml:space="preserve">tag</w:t>
+            </w:r>
+            <w:r>
+              <w:rPr>
+                <w:rtl w:val="0"/>
+              </w:rPr>
+              <w:t xml:space="preserve"> dentro de seu raio de alcance de rede.</w:t>
             </w:r>
           </w:p>
         </w:tc>
@@ -16229,6 +16093,20 @@
               <w:rPr>
                 <w:rtl w:val="0"/>
               </w:rPr>
+              <w:t xml:space="preserve">A cada vez que a página web é recarregada, o tempo de resposta da </w:t>
+            </w:r>
+            <w:r>
+              <w:rPr>
+                <w:i w:val="1"/>
+                <w:rtl w:val="0"/>
+              </w:rPr>
+              <w:t xml:space="preserve">tag</w:t>
+            </w:r>
+            <w:r>
+              <w:rPr>
+                <w:rtl w:val="0"/>
+              </w:rPr>
+              <w:t xml:space="preserve"> é imprimido na tela, além de mudar a posição da bolinha verde que representa a distância da plaquinha.</w:t>
             </w:r>
           </w:p>
         </w:tc>
@@ -16259,7 +16137,7 @@
               <w:rPr>
                 <w:rtl w:val="0"/>
               </w:rPr>
-              <w:t xml:space="preserve">5</w:t>
+              <w:t xml:space="preserve">4</w:t>
             </w:r>
           </w:p>
         </w:tc>
@@ -16336,6 +16214,109 @@
           </w:p>
         </w:tc>
       </w:tr>
+      <w:tr>
+        <w:trPr>
+          <w:cantSplit w:val="0"/>
+          <w:tblHeader w:val="0"/>
+        </w:trPr>
+        <w:tc>
+          <w:tcPr>
+            <w:shd w:fill="auto" w:val="clear"/>
+            <w:tcMar>
+              <w:top w:w="100.0" w:type="dxa"/>
+              <w:left w:w="100.0" w:type="dxa"/>
+              <w:bottom w:w="100.0" w:type="dxa"/>
+              <w:right w:w="100.0" w:type="dxa"/>
+            </w:tcMar>
+            <w:vAlign w:val="top"/>
+          </w:tcPr>
+          <w:p>
+            <w:pPr>
+              <w:widowControl w:val="0"/>
+              <w:spacing w:after="0" w:line="240" w:lineRule="auto"/>
+              <w:rPr/>
+            </w:pPr>
+            <w:r>
+              <w:rPr>
+                <w:rtl w:val="0"/>
+              </w:rPr>
+              <w:t xml:space="preserve">5</w:t>
+            </w:r>
+          </w:p>
+        </w:tc>
+        <w:tc>
+          <w:tcPr>
+            <w:shd w:fill="auto" w:val="clear"/>
+            <w:tcMar>
+              <w:top w:w="100.0" w:type="dxa"/>
+              <w:left w:w="100.0" w:type="dxa"/>
+              <w:bottom w:w="100.0" w:type="dxa"/>
+              <w:right w:w="100.0" w:type="dxa"/>
+            </w:tcMar>
+            <w:vAlign w:val="top"/>
+          </w:tcPr>
+          <w:p>
+            <w:pPr>
+              <w:widowControl w:val="0"/>
+              <w:spacing w:after="0" w:line="240" w:lineRule="auto"/>
+              <w:rPr/>
+            </w:pPr>
+            <w:r>
+              <w:rPr>
+                <w:rtl w:val="0"/>
+              </w:rPr>
+            </w:r>
+          </w:p>
+        </w:tc>
+        <w:tc>
+          <w:tcPr>
+            <w:shd w:fill="auto" w:val="clear"/>
+            <w:tcMar>
+              <w:top w:w="100.0" w:type="dxa"/>
+              <w:left w:w="100.0" w:type="dxa"/>
+              <w:bottom w:w="100.0" w:type="dxa"/>
+              <w:right w:w="100.0" w:type="dxa"/>
+            </w:tcMar>
+            <w:vAlign w:val="top"/>
+          </w:tcPr>
+          <w:p>
+            <w:pPr>
+              <w:widowControl w:val="0"/>
+              <w:spacing w:after="0" w:line="240" w:lineRule="auto"/>
+              <w:rPr/>
+            </w:pPr>
+            <w:r>
+              <w:rPr>
+                <w:rtl w:val="0"/>
+              </w:rPr>
+            </w:r>
+          </w:p>
+        </w:tc>
+        <w:tc>
+          <w:tcPr>
+            <w:shd w:fill="auto" w:val="clear"/>
+            <w:tcMar>
+              <w:top w:w="100.0" w:type="dxa"/>
+              <w:left w:w="100.0" w:type="dxa"/>
+              <w:bottom w:w="100.0" w:type="dxa"/>
+              <w:right w:w="100.0" w:type="dxa"/>
+            </w:tcMar>
+            <w:vAlign w:val="top"/>
+          </w:tcPr>
+          <w:p>
+            <w:pPr>
+              <w:widowControl w:val="0"/>
+              <w:spacing w:after="0" w:line="240" w:lineRule="auto"/>
+              <w:rPr/>
+            </w:pPr>
+            <w:r>
+              <w:rPr>
+                <w:rtl w:val="0"/>
+              </w:rPr>
+            </w:r>
+          </w:p>
+        </w:tc>
+      </w:tr>
     </w:tbl>
     <w:p>
       <w:pPr>
@@ -16411,8 +16392,8 @@
         <w:spacing w:after="160" w:line="259" w:lineRule="auto"/>
         <w:rPr/>
       </w:pPr>
-      <w:bookmarkStart w:colFirst="0" w:colLast="0" w:name="_aabfsyyupzap" w:id="61"/>
-      <w:bookmarkEnd w:id="61"/>
+      <w:bookmarkStart w:colFirst="0" w:colLast="0" w:name="_aabfsyyupzap" w:id="36"/>
+      <w:bookmarkEnd w:id="36"/>
       <w:r>
         <w:rPr>
           <w:rtl w:val="0"/>
@@ -16462,22 +16443,84 @@
           <w:tab w:val="left" w:pos="8496"/>
           <w:tab w:val="left" w:pos="9204"/>
         </w:tabs>
+        <w:jc w:val="center"/>
         <w:rPr/>
       </w:pPr>
       <w:r>
-        <w:rPr>
-          <w:rtl w:val="0"/>
-        </w:rPr>
-        <w:t xml:space="preserve">Utilize esta seção para anexar materiais extras que julgar necessário.</w:t>
+        <w:rPr/>
+        <w:drawing>
+          <wp:inline distB="114300" distT="114300" distL="114300" distR="114300">
+            <wp:extent cx="4533514" cy="3920114"/>
+            <wp:effectExtent b="0" l="0" r="0" t="0"/>
+            <wp:docPr id="4" name="image14.png"/>
+            <a:graphic>
+              <a:graphicData uri="http://schemas.openxmlformats.org/drawingml/2006/picture">
+                <pic:pic>
+                  <pic:nvPicPr>
+                    <pic:cNvPr id="0" name="image14.png"/>
+                    <pic:cNvPicPr preferRelativeResize="0"/>
+                  </pic:nvPicPr>
+                  <pic:blipFill>
+                    <a:blip r:embed="rId29"/>
+                    <a:srcRect b="0" l="0" r="0" t="0"/>
+                    <a:stretch>
+                      <a:fillRect/>
+                    </a:stretch>
+                  </pic:blipFill>
+                  <pic:spPr>
+                    <a:xfrm>
+                      <a:off x="0" y="0"/>
+                      <a:ext cx="4533514" cy="3920114"/>
+                    </a:xfrm>
+                    <a:prstGeom prst="rect"/>
+                    <a:ln/>
+                  </pic:spPr>
+                </pic:pic>
+              </a:graphicData>
+            </a:graphic>
+          </wp:inline>
+        </w:drawing>
+      </w:r>
+      <w:r>
+        <w:rPr>
+          <w:rtl w:val="0"/>
+        </w:rPr>
+      </w:r>
+    </w:p>
+    <w:p>
+      <w:pPr>
+        <w:tabs>
+          <w:tab w:val="left" w:pos="708"/>
+          <w:tab w:val="left" w:pos="1416"/>
+          <w:tab w:val="left" w:pos="2124"/>
+          <w:tab w:val="left" w:pos="2832"/>
+          <w:tab w:val="left" w:pos="3540"/>
+          <w:tab w:val="left" w:pos="4248"/>
+          <w:tab w:val="left" w:pos="4956"/>
+          <w:tab w:val="left" w:pos="5664"/>
+          <w:tab w:val="left" w:pos="6372"/>
+          <w:tab w:val="left" w:pos="7080"/>
+          <w:tab w:val="left" w:pos="7788"/>
+          <w:tab w:val="left" w:pos="8496"/>
+          <w:tab w:val="left" w:pos="9204"/>
+        </w:tabs>
+        <w:jc w:val="center"/>
+        <w:rPr/>
+      </w:pPr>
+      <w:r>
+        <w:rPr>
+          <w:rtl w:val="0"/>
+        </w:rPr>
+        <w:t xml:space="preserve">Representação da montagem da Sprint 3, de envio de dados do LDR para o front-end.</w:t>
       </w:r>
     </w:p>
     <w:sectPr>
-      <w:headerReference r:id="rId29" w:type="default"/>
-      <w:headerReference r:id="rId30" w:type="first"/>
-      <w:headerReference r:id="rId31" w:type="even"/>
-      <w:footerReference r:id="rId32" w:type="default"/>
-      <w:footerReference r:id="rId33" w:type="first"/>
-      <w:footerReference r:id="rId34" w:type="even"/>
+      <w:headerReference r:id="rId30" w:type="default"/>
+      <w:headerReference r:id="rId31" w:type="first"/>
+      <w:headerReference r:id="rId32" w:type="even"/>
+      <w:footerReference r:id="rId33" w:type="default"/>
+      <w:footerReference r:id="rId34" w:type="first"/>
+      <w:footerReference r:id="rId35" w:type="even"/>
       <w:pgSz w:h="16838" w:w="11906" w:orient="portrait"/>
       <w:pgMar w:bottom="1134" w:top="1134" w:left="1134" w:right="1134" w:header="709" w:footer="850"/>
       <w:pgNumType w:start="0"/>
@@ -16632,12 +16675,12 @@
           <wp:extent cx="865287" cy="472641"/>
           <wp:effectExtent b="0" l="0" r="0" t="0"/>
           <wp:wrapSquare wrapText="bothSides" distB="152400" distT="152400" distL="152400" distR="152400"/>
-          <wp:docPr id="6" name="image6.png"/>
+          <wp:docPr id="7" name="image1.png"/>
           <a:graphic>
             <a:graphicData uri="http://schemas.openxmlformats.org/drawingml/2006/picture">
               <pic:pic>
                 <pic:nvPicPr>
-                  <pic:cNvPr id="0" name="image6.png"/>
+                  <pic:cNvPr id="0" name="image1.png"/>
                   <pic:cNvPicPr preferRelativeResize="0"/>
                 </pic:nvPicPr>
                 <pic:blipFill>
@@ -16675,12 +16718,12 @@
           <wp:extent cx="1867967" cy="1320786"/>
           <wp:effectExtent b="0" l="0" r="0" t="0"/>
           <wp:wrapSquare wrapText="bothSides" distB="152400" distT="152400" distL="152400" distR="152400"/>
-          <wp:docPr id="17" name="image10.png"/>
+          <wp:docPr id="18" name="image5.png"/>
           <a:graphic>
             <a:graphicData uri="http://schemas.openxmlformats.org/drawingml/2006/picture">
               <pic:pic>
                 <pic:nvPicPr>
-                  <pic:cNvPr id="0" name="image10.png"/>
+                  <pic:cNvPr id="0" name="image5.png"/>
                   <pic:cNvPicPr preferRelativeResize="0"/>
                 </pic:nvPicPr>
                 <pic:blipFill>

</xml_diff>